<commit_message>
Actualización Guia de Estilos Signed-off-by: Manuel Avellaneda <avellaneda9513@iesmarenostrum.com>
</commit_message>
<xml_diff>
--- a/Guia de estilos.docx
+++ b/Guia de estilos.docx
@@ -4,18 +4,17 @@
   <w:body>
     <w:sdt>
       <w:sdtPr>
-        <w:id w:val="2138217974"/>
+        <w:rPr>
+          <w:rFonts w:eastAsiaTheme="minorHAnsi"/>
+          <w:lang w:eastAsia="en-US"/>
+        </w:rPr>
+        <w:id w:val="1449427766"/>
         <w:docPartObj>
           <w:docPartGallery w:val="Cover Pages"/>
           <w:docPartUnique/>
         </w:docPartObj>
       </w:sdtPr>
-      <w:sdtEndPr>
-        <w:rPr>
-          <w:rFonts w:eastAsiaTheme="minorHAnsi"/>
-          <w:lang w:eastAsia="en-US"/>
-        </w:rPr>
-      </w:sdtEndPr>
+      <w:sdtEndPr/>
       <w:sdtContent>
         <w:p>
           <w:pPr>
@@ -155,6 +154,7 @@
                                       <w:calendar w:val="gregorian"/>
                                     </w:date>
                                   </w:sdtPr>
+                                  <w:sdtEndPr/>
                                   <w:sdtContent>
                                     <w:p>
                                       <w:pPr>
@@ -3605,7 +3605,7 @@
             <mc:AlternateContent>
               <mc:Choice Requires="wps">
                 <w:drawing>
-                  <wp:anchor distT="0" distB="0" distL="114300" distR="114300" simplePos="0" relativeHeight="251660288" behindDoc="0" locked="0" layoutInCell="1" allowOverlap="1" wp14:anchorId="0CBFE8AE" wp14:editId="394E25C4">
+                  <wp:anchor distT="0" distB="0" distL="114300" distR="114300" simplePos="0" relativeHeight="251660288" behindDoc="0" locked="0" layoutInCell="1" allowOverlap="1" wp14:anchorId="352847B1" wp14:editId="65532C69">
                     <wp:simplePos x="0" y="0"/>
                     <mc:AlternateContent>
                       <mc:Choice Requires="wp14">
@@ -3674,7 +3674,7 @@
                                 <w:pPr>
                                   <w:pStyle w:val="Sinespaciado"/>
                                   <w:rPr>
-                                    <w:rFonts w:ascii="Book Antiqua" w:eastAsiaTheme="majorEastAsia" w:hAnsi="Book Antiqua" w:cstheme="majorBidi"/>
+                                    <w:rFonts w:asciiTheme="majorHAnsi" w:eastAsiaTheme="majorEastAsia" w:hAnsiTheme="majorHAnsi" w:cstheme="majorBidi"/>
                                     <w:color w:val="262626" w:themeColor="text1" w:themeTint="D9"/>
                                     <w:sz w:val="72"/>
                                   </w:rPr>
@@ -3693,6 +3693,7 @@
                                     <w:dataBinding w:prefixMappings="xmlns:ns0='http://purl.org/dc/elements/1.1/' xmlns:ns1='http://schemas.openxmlformats.org/package/2006/metadata/core-properties' " w:xpath="/ns1:coreProperties[1]/ns0:title[1]" w:storeItemID="{6C3C8BC8-F283-45AE-878A-BAB7291924A1}"/>
                                     <w:text/>
                                   </w:sdtPr>
+                                  <w:sdtEndPr/>
                                   <w:sdtContent>
                                     <w:r>
                                       <w:rPr>
@@ -3729,6 +3730,7 @@
                                     <w:dataBinding w:prefixMappings="xmlns:ns0='http://purl.org/dc/elements/1.1/' xmlns:ns1='http://schemas.openxmlformats.org/package/2006/metadata/core-properties' " w:xpath="/ns1:coreProperties[1]/ns0:subject[1]" w:storeItemID="{6C3C8BC8-F283-45AE-878A-BAB7291924A1}"/>
                                     <w:text/>
                                   </w:sdtPr>
+                                  <w:sdtEndPr/>
                                   <w:sdtContent>
                                     <w:r>
                                       <w:rPr>
@@ -3764,7 +3766,7 @@
               </mc:Choice>
               <mc:Fallback>
                 <w:pict>
-                  <v:shapetype w14:anchorId="0CBFE8AE" id="_x0000_t202" coordsize="21600,21600" o:spt="202" path="m,l,21600r21600,l21600,xe">
+                  <v:shapetype w14:anchorId="352847B1" id="_x0000_t202" coordsize="21600,21600" o:spt="202" path="m,l,21600r21600,l21600,xe">
                     <v:stroke joinstyle="miter"/>
                     <v:path gradientshapeok="t" o:connecttype="rect"/>
                   </v:shapetype>
@@ -3775,7 +3777,7 @@
                           <w:pPr>
                             <w:pStyle w:val="Sinespaciado"/>
                             <w:rPr>
-                              <w:rFonts w:ascii="Book Antiqua" w:eastAsiaTheme="majorEastAsia" w:hAnsi="Book Antiqua" w:cstheme="majorBidi"/>
+                              <w:rFonts w:asciiTheme="majorHAnsi" w:eastAsiaTheme="majorEastAsia" w:hAnsiTheme="majorHAnsi" w:cstheme="majorBidi"/>
                               <w:color w:val="262626" w:themeColor="text1" w:themeTint="D9"/>
                               <w:sz w:val="72"/>
                             </w:rPr>
@@ -3856,20 +3858,21 @@
           <w:r>
             <w:rPr>
               <w:noProof/>
+              <w:lang w:eastAsia="es-ES"/>
             </w:rPr>
             <mc:AlternateContent>
               <mc:Choice Requires="wps">
                 <w:drawing>
-                  <wp:anchor distT="0" distB="0" distL="114300" distR="114300" simplePos="0" relativeHeight="251661312" behindDoc="0" locked="0" layoutInCell="1" allowOverlap="1" wp14:anchorId="26C8A728" wp14:editId="7AC17DE6">
+                  <wp:anchor distT="0" distB="0" distL="114300" distR="114300" simplePos="0" relativeHeight="251661312" behindDoc="0" locked="0" layoutInCell="1" allowOverlap="1" wp14:anchorId="6BCC0D99" wp14:editId="0E329854">
                     <wp:simplePos x="0" y="0"/>
                     <wp:positionH relativeFrom="page">
-                      <wp:posOffset>1854200</wp:posOffset>
+                      <wp:posOffset>1970985</wp:posOffset>
                     </wp:positionH>
-                    <wp:positionV relativeFrom="page">
-                      <wp:posOffset>9410700</wp:posOffset>
+                    <wp:positionV relativeFrom="margin">
+                      <wp:posOffset>8511540</wp:posOffset>
                     </wp:positionV>
-                    <wp:extent cx="5213350" cy="882650"/>
-                    <wp:effectExtent l="0" t="0" r="6350" b="12700"/>
+                    <wp:extent cx="5079413" cy="365760"/>
+                    <wp:effectExtent l="0" t="0" r="6985" b="14605"/>
                     <wp:wrapNone/>
                     <wp:docPr id="32" name="Cuadro de texto 32"/>
                     <wp:cNvGraphicFramePr/>
@@ -3880,7 +3883,7 @@
                           <wps:spPr>
                             <a:xfrm>
                               <a:off x="0" y="0"/>
-                              <a:ext cx="5213350" cy="882650"/>
+                              <a:ext cx="5079413" cy="365760"/>
                             </a:xfrm>
                             <a:prstGeom prst="rect">
                               <a:avLst/>
@@ -3911,7 +3914,6 @@
                                 <w:pPr>
                                   <w:pStyle w:val="Sinespaciado"/>
                                   <w:rPr>
-                                    <w:rFonts w:ascii="Book Antiqua" w:hAnsi="Book Antiqua"/>
                                     <w:color w:val="5B9BD5" w:themeColor="accent1"/>
                                     <w:sz w:val="26"/>
                                     <w:szCs w:val="26"/>
@@ -3920,7 +3922,7 @@
                                 <w:sdt>
                                   <w:sdtPr>
                                     <w:rPr>
-                                      <w:rFonts w:ascii="Book Antiqua" w:hAnsi="Book Antiqua"/>
+                                      <w:rFonts w:ascii="Book Antiqua" w:hAnsi="Book Antiqua" w:cs="Times New Roman"/>
                                       <w:color w:val="000000" w:themeColor="text1"/>
                                       <w:sz w:val="26"/>
                                       <w:szCs w:val="26"/>
@@ -3931,24 +3933,16 @@
                                     <w:dataBinding w:prefixMappings="xmlns:ns0='http://purl.org/dc/elements/1.1/' xmlns:ns1='http://schemas.openxmlformats.org/package/2006/metadata/core-properties' " w:xpath="/ns1:coreProperties[1]/ns0:creator[1]" w:storeItemID="{6C3C8BC8-F283-45AE-878A-BAB7291924A1}"/>
                                     <w:text/>
                                   </w:sdtPr>
+                                  <w:sdtEndPr/>
                                   <w:sdtContent>
                                     <w:r>
                                       <w:rPr>
-                                        <w:rFonts w:ascii="Book Antiqua" w:hAnsi="Book Antiqua"/>
+                                        <w:rFonts w:ascii="Book Antiqua" w:hAnsi="Book Antiqua" w:cs="Times New Roman"/>
                                         <w:color w:val="000000" w:themeColor="text1"/>
                                         <w:sz w:val="26"/>
                                         <w:szCs w:val="26"/>
                                       </w:rPr>
-                                      <w:t>Iván Pujante, Eloy Pomares, Manuel Avellaneda, Nacho</w:t>
-                                    </w:r>
-                                    <w:r>
-                                      <w:rPr>
-                                        <w:rFonts w:ascii="Book Antiqua" w:hAnsi="Book Antiqua"/>
-                                        <w:color w:val="000000" w:themeColor="text1"/>
-                                        <w:sz w:val="26"/>
-                                        <w:szCs w:val="26"/>
-                                      </w:rPr>
-                                      <w:t xml:space="preserve"> Aramendía</w:t>
+                                      <w:t>Iván Pujante, Eloy Pomares, Manuel Avellaneda, Nacho Aramendía</w:t>
                                     </w:r>
                                   </w:sdtContent>
                                 </w:sdt>
@@ -3957,7 +3951,6 @@
                                 <w:pPr>
                                   <w:pStyle w:val="Sinespaciado"/>
                                   <w:rPr>
-                                    <w:rFonts w:ascii="Book Antiqua" w:hAnsi="Book Antiqua"/>
                                     <w:color w:val="595959" w:themeColor="text1" w:themeTint="A6"/>
                                     <w:sz w:val="20"/>
                                     <w:szCs w:val="20"/>
@@ -3966,7 +3959,6 @@
                                 <w:sdt>
                                   <w:sdtPr>
                                     <w:rPr>
-                                      <w:rFonts w:ascii="Book Antiqua" w:hAnsi="Book Antiqua"/>
                                       <w:caps/>
                                       <w:color w:val="595959" w:themeColor="text1" w:themeTint="A6"/>
                                       <w:sz w:val="20"/>
@@ -3978,10 +3970,10 @@
                                     <w:dataBinding w:prefixMappings="xmlns:ns0='http://schemas.openxmlformats.org/officeDocument/2006/extended-properties' " w:xpath="/ns0:Properties[1]/ns0:Company[1]" w:storeItemID="{6668398D-A668-4E3E-A5EB-62B293D839F1}"/>
                                     <w:text/>
                                   </w:sdtPr>
+                                  <w:sdtEndPr/>
                                   <w:sdtContent>
                                     <w:r>
                                       <w:rPr>
-                                        <w:rFonts w:ascii="Book Antiqua" w:hAnsi="Book Antiqua"/>
                                         <w:caps/>
                                         <w:color w:val="595959" w:themeColor="text1" w:themeTint="A6"/>
                                         <w:sz w:val="20"/>
@@ -3998,7 +3990,7 @@
                             <a:prstTxWarp prst="textNoShape">
                               <a:avLst/>
                             </a:prstTxWarp>
-                            <a:noAutofit/>
+                            <a:spAutoFit/>
                           </wps:bodyPr>
                         </wps:wsp>
                       </a:graphicData>
@@ -4014,14 +4006,13 @@
               </mc:Choice>
               <mc:Fallback>
                 <w:pict>
-                  <v:shape w14:anchorId="26C8A728" id="Cuadro de texto 32" o:spid="_x0000_s1056" type="#_x0000_t202" style="position:absolute;margin-left:146pt;margin-top:741pt;width:410.5pt;height:69.5pt;z-index:251661312;visibility:visible;mso-wrap-style:square;mso-width-percent:0;mso-height-percent:0;mso-wrap-distance-left:9pt;mso-wrap-distance-top:0;mso-wrap-distance-right:9pt;mso-wrap-distance-bottom:0;mso-position-horizontal:absolute;mso-position-horizontal-relative:page;mso-position-vertical:absolute;mso-position-vertical-relative:page;mso-width-percent:0;mso-height-percent:0;mso-width-relative:page;mso-height-relative:margin;v-text-anchor:bottom" o:gfxdata="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" filled="f" stroked="f" strokeweight=".5pt">
-                    <v:textbox inset="0,0,0,0">
+                  <v:shape w14:anchorId="6BCC0D99" id="Cuadro de texto 32" o:spid="_x0000_s1056" type="#_x0000_t202" style="position:absolute;margin-left:155.2pt;margin-top:670.2pt;width:399.95pt;height:28.8pt;z-index:251661312;visibility:visible;mso-wrap-style:square;mso-width-percent:0;mso-height-percent:0;mso-wrap-distance-left:9pt;mso-wrap-distance-top:0;mso-wrap-distance-right:9pt;mso-wrap-distance-bottom:0;mso-position-horizontal:absolute;mso-position-horizontal-relative:page;mso-position-vertical:absolute;mso-position-vertical-relative:margin;mso-width-percent:0;mso-height-percent:0;mso-width-relative:page;mso-height-relative:margin;v-text-anchor:bottom" o:gfxdata="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" filled="f" stroked="f" strokeweight=".5pt">
+                    <v:textbox style="mso-fit-shape-to-text:t" inset="0,0,0,0">
                       <w:txbxContent>
                         <w:p>
                           <w:pPr>
                             <w:pStyle w:val="Sinespaciado"/>
                             <w:rPr>
-                              <w:rFonts w:ascii="Book Antiqua" w:hAnsi="Book Antiqua"/>
                               <w:color w:val="5B9BD5" w:themeColor="accent1"/>
                               <w:sz w:val="26"/>
                               <w:szCs w:val="26"/>
@@ -4030,7 +4021,7 @@
                           <w:sdt>
                             <w:sdtPr>
                               <w:rPr>
-                                <w:rFonts w:ascii="Book Antiqua" w:hAnsi="Book Antiqua"/>
+                                <w:rFonts w:ascii="Book Antiqua" w:hAnsi="Book Antiqua" w:cs="Times New Roman"/>
                                 <w:color w:val="000000" w:themeColor="text1"/>
                                 <w:sz w:val="26"/>
                                 <w:szCs w:val="26"/>
@@ -4044,22 +4035,24 @@
                             <w:sdtContent>
                               <w:r>
                                 <w:rPr>
-                                  <w:rFonts w:ascii="Book Antiqua" w:hAnsi="Book Antiqua"/>
+                                  <w:rFonts w:ascii="Book Antiqua" w:hAnsi="Book Antiqua" w:cs="Times New Roman"/>
                                   <w:color w:val="000000" w:themeColor="text1"/>
                                   <w:sz w:val="26"/>
                                   <w:szCs w:val="26"/>
                                 </w:rPr>
-                                <w:t>Iván Pujante, Eloy Pomares, Manuel Avellaneda, Nacho</w:t>
+                                <w:t xml:space="preserve">Iván Pujante, Eloy Pomares, Manuel Avellaneda, Nacho </w:t>
                               </w:r>
+                              <w:proofErr w:type="spellStart"/>
                               <w:r>
                                 <w:rPr>
-                                  <w:rFonts w:ascii="Book Antiqua" w:hAnsi="Book Antiqua"/>
+                                  <w:rFonts w:ascii="Book Antiqua" w:hAnsi="Book Antiqua" w:cs="Times New Roman"/>
                                   <w:color w:val="000000" w:themeColor="text1"/>
                                   <w:sz w:val="26"/>
                                   <w:szCs w:val="26"/>
                                 </w:rPr>
-                                <w:t xml:space="preserve"> Aramendía</w:t>
+                                <w:t>Aramendía</w:t>
                               </w:r>
+                              <w:proofErr w:type="spellEnd"/>
                             </w:sdtContent>
                           </w:sdt>
                         </w:p>
@@ -4067,7 +4060,6 @@
                           <w:pPr>
                             <w:pStyle w:val="Sinespaciado"/>
                             <w:rPr>
-                              <w:rFonts w:ascii="Book Antiqua" w:hAnsi="Book Antiqua"/>
                               <w:color w:val="595959" w:themeColor="text1" w:themeTint="A6"/>
                               <w:sz w:val="20"/>
                               <w:szCs w:val="20"/>
@@ -4076,7 +4068,6 @@
                           <w:sdt>
                             <w:sdtPr>
                               <w:rPr>
-                                <w:rFonts w:ascii="Book Antiqua" w:hAnsi="Book Antiqua"/>
                                 <w:caps/>
                                 <w:color w:val="595959" w:themeColor="text1" w:themeTint="A6"/>
                                 <w:sz w:val="20"/>
@@ -4091,7 +4082,6 @@
                             <w:sdtContent>
                               <w:r>
                                 <w:rPr>
-                                  <w:rFonts w:ascii="Book Antiqua" w:hAnsi="Book Antiqua"/>
                                   <w:caps/>
                                   <w:color w:val="595959" w:themeColor="text1" w:themeTint="A6"/>
                                   <w:sz w:val="20"/>
@@ -4104,7 +4094,7 @@
                         </w:p>
                       </w:txbxContent>
                     </v:textbox>
-                    <w10:wrap anchorx="page" anchory="page"/>
+                    <w10:wrap anchorx="page" anchory="margin"/>
                   </v:shape>
                 </w:pict>
               </mc:Fallback>
@@ -4116,6 +4106,474 @@
         </w:p>
       </w:sdtContent>
     </w:sdt>
+    <w:sdt>
+      <w:sdtPr>
+        <w:rPr>
+          <w:rFonts w:asciiTheme="minorHAnsi" w:eastAsiaTheme="minorHAnsi" w:hAnsiTheme="minorHAnsi" w:cstheme="minorBidi"/>
+          <w:color w:val="auto"/>
+          <w:sz w:val="22"/>
+          <w:szCs w:val="22"/>
+          <w:lang w:eastAsia="en-US"/>
+        </w:rPr>
+        <w:id w:val="872727563"/>
+        <w:docPartObj>
+          <w:docPartGallery w:val="Table of Contents"/>
+          <w:docPartUnique/>
+        </w:docPartObj>
+      </w:sdtPr>
+      <w:sdtEndPr>
+        <w:rPr>
+          <w:b/>
+          <w:bCs/>
+        </w:rPr>
+      </w:sdtEndPr>
+      <w:sdtContent>
+        <w:p>
+          <w:pPr>
+            <w:pStyle w:val="TtuloTDC"/>
+            <w:jc w:val="center"/>
+            <w:rPr>
+              <w:rFonts w:ascii="Microsoft Sans Serif" w:hAnsi="Microsoft Sans Serif" w:cs="Microsoft Sans Serif"/>
+              <w:sz w:val="56"/>
+              <w:szCs w:val="56"/>
+              <w:u w:val="single"/>
+            </w:rPr>
+          </w:pPr>
+          <w:r>
+            <w:rPr>
+              <w:rFonts w:ascii="Microsoft Sans Serif" w:hAnsi="Microsoft Sans Serif" w:cs="Microsoft Sans Serif"/>
+              <w:sz w:val="56"/>
+              <w:szCs w:val="56"/>
+              <w:u w:val="single"/>
+            </w:rPr>
+            <w:t>INDICE</w:t>
+          </w:r>
+        </w:p>
+        <w:p>
+          <w:pPr>
+            <w:rPr>
+              <w:lang w:eastAsia="es-ES"/>
+            </w:rPr>
+          </w:pPr>
+        </w:p>
+        <w:p>
+          <w:pPr>
+            <w:pStyle w:val="TDC1"/>
+            <w:tabs>
+              <w:tab w:val="right" w:leader="dot" w:pos="9911"/>
+            </w:tabs>
+            <w:rPr>
+              <w:rFonts w:ascii="Microsoft Sans Serif" w:hAnsi="Microsoft Sans Serif" w:cs="Microsoft Sans Serif"/>
+              <w:noProof/>
+              <w:sz w:val="32"/>
+              <w:szCs w:val="32"/>
+            </w:rPr>
+          </w:pPr>
+          <w:r>
+            <w:rPr>
+              <w:rFonts w:ascii="Microsoft Sans Serif" w:hAnsi="Microsoft Sans Serif" w:cs="Microsoft Sans Serif"/>
+              <w:sz w:val="32"/>
+              <w:szCs w:val="32"/>
+            </w:rPr>
+            <w:fldChar w:fldCharType="begin"/>
+          </w:r>
+          <w:r>
+            <w:rPr>
+              <w:rFonts w:ascii="Microsoft Sans Serif" w:hAnsi="Microsoft Sans Serif" w:cs="Microsoft Sans Serif"/>
+              <w:sz w:val="32"/>
+              <w:szCs w:val="32"/>
+            </w:rPr>
+            <w:instrText xml:space="preserve"> TOC \o "1-3" \h \z \u </w:instrText>
+          </w:r>
+          <w:r>
+            <w:rPr>
+              <w:rFonts w:ascii="Microsoft Sans Serif" w:hAnsi="Microsoft Sans Serif" w:cs="Microsoft Sans Serif"/>
+              <w:sz w:val="32"/>
+              <w:szCs w:val="32"/>
+            </w:rPr>
+            <w:fldChar w:fldCharType="separate"/>
+          </w:r>
+          <w:hyperlink w:anchor="_Toc22650729" w:history="1">
+            <w:r>
+              <w:rPr>
+                <w:rStyle w:val="Hipervnculo"/>
+                <w:rFonts w:ascii="Microsoft Sans Serif" w:hAnsi="Microsoft Sans Serif" w:cs="Microsoft Sans Serif"/>
+                <w:noProof/>
+                <w:sz w:val="32"/>
+                <w:szCs w:val="32"/>
+              </w:rPr>
+              <w:t>CABECERA</w:t>
+            </w:r>
+            <w:r>
+              <w:rPr>
+                <w:rFonts w:ascii="Microsoft Sans Serif" w:hAnsi="Microsoft Sans Serif" w:cs="Microsoft Sans Serif"/>
+                <w:noProof/>
+                <w:webHidden/>
+                <w:sz w:val="32"/>
+                <w:szCs w:val="32"/>
+              </w:rPr>
+              <w:tab/>
+            </w:r>
+            <w:r>
+              <w:rPr>
+                <w:rFonts w:ascii="Microsoft Sans Serif" w:hAnsi="Microsoft Sans Serif" w:cs="Microsoft Sans Serif"/>
+                <w:noProof/>
+                <w:webHidden/>
+                <w:sz w:val="32"/>
+                <w:szCs w:val="32"/>
+              </w:rPr>
+              <w:fldChar w:fldCharType="begin"/>
+            </w:r>
+            <w:r>
+              <w:rPr>
+                <w:rFonts w:ascii="Microsoft Sans Serif" w:hAnsi="Microsoft Sans Serif" w:cs="Microsoft Sans Serif"/>
+                <w:noProof/>
+                <w:webHidden/>
+                <w:sz w:val="32"/>
+                <w:szCs w:val="32"/>
+              </w:rPr>
+              <w:instrText xml:space="preserve"> PAGEREF _Toc22650729 \h </w:instrText>
+            </w:r>
+            <w:r>
+              <w:rPr>
+                <w:rFonts w:ascii="Microsoft Sans Serif" w:hAnsi="Microsoft Sans Serif" w:cs="Microsoft Sans Serif"/>
+                <w:noProof/>
+                <w:webHidden/>
+                <w:sz w:val="32"/>
+                <w:szCs w:val="32"/>
+              </w:rPr>
+            </w:r>
+            <w:r>
+              <w:rPr>
+                <w:rFonts w:ascii="Microsoft Sans Serif" w:hAnsi="Microsoft Sans Serif" w:cs="Microsoft Sans Serif"/>
+                <w:noProof/>
+                <w:webHidden/>
+                <w:sz w:val="32"/>
+                <w:szCs w:val="32"/>
+              </w:rPr>
+              <w:fldChar w:fldCharType="separate"/>
+            </w:r>
+            <w:r>
+              <w:rPr>
+                <w:rFonts w:ascii="Microsoft Sans Serif" w:hAnsi="Microsoft Sans Serif" w:cs="Microsoft Sans Serif"/>
+                <w:noProof/>
+                <w:webHidden/>
+                <w:sz w:val="32"/>
+                <w:szCs w:val="32"/>
+              </w:rPr>
+              <w:t>2</w:t>
+            </w:r>
+            <w:r>
+              <w:rPr>
+                <w:rFonts w:ascii="Microsoft Sans Serif" w:hAnsi="Microsoft Sans Serif" w:cs="Microsoft Sans Serif"/>
+                <w:noProof/>
+                <w:webHidden/>
+                <w:sz w:val="32"/>
+                <w:szCs w:val="32"/>
+              </w:rPr>
+              <w:fldChar w:fldCharType="end"/>
+            </w:r>
+          </w:hyperlink>
+        </w:p>
+        <w:p>
+          <w:pPr>
+            <w:pStyle w:val="TDC1"/>
+            <w:tabs>
+              <w:tab w:val="right" w:leader="dot" w:pos="9911"/>
+            </w:tabs>
+            <w:rPr>
+              <w:rFonts w:ascii="Microsoft Sans Serif" w:hAnsi="Microsoft Sans Serif" w:cs="Microsoft Sans Serif"/>
+              <w:noProof/>
+              <w:sz w:val="32"/>
+              <w:szCs w:val="32"/>
+            </w:rPr>
+          </w:pPr>
+          <w:hyperlink w:anchor="_Toc22650730" w:history="1">
+            <w:r>
+              <w:rPr>
+                <w:rStyle w:val="Hipervnculo"/>
+                <w:rFonts w:ascii="Microsoft Sans Serif" w:hAnsi="Microsoft Sans Serif" w:cs="Microsoft Sans Serif"/>
+                <w:noProof/>
+                <w:sz w:val="32"/>
+                <w:szCs w:val="32"/>
+              </w:rPr>
+              <w:t>PIE DE PÁGINA</w:t>
+            </w:r>
+            <w:r>
+              <w:rPr>
+                <w:rFonts w:ascii="Microsoft Sans Serif" w:hAnsi="Microsoft Sans Serif" w:cs="Microsoft Sans Serif"/>
+                <w:noProof/>
+                <w:webHidden/>
+                <w:sz w:val="32"/>
+                <w:szCs w:val="32"/>
+              </w:rPr>
+              <w:tab/>
+            </w:r>
+            <w:r>
+              <w:rPr>
+                <w:rFonts w:ascii="Microsoft Sans Serif" w:hAnsi="Microsoft Sans Serif" w:cs="Microsoft Sans Serif"/>
+                <w:noProof/>
+                <w:webHidden/>
+                <w:sz w:val="32"/>
+                <w:szCs w:val="32"/>
+              </w:rPr>
+              <w:fldChar w:fldCharType="begin"/>
+            </w:r>
+            <w:r>
+              <w:rPr>
+                <w:rFonts w:ascii="Microsoft Sans Serif" w:hAnsi="Microsoft Sans Serif" w:cs="Microsoft Sans Serif"/>
+                <w:noProof/>
+                <w:webHidden/>
+                <w:sz w:val="32"/>
+                <w:szCs w:val="32"/>
+              </w:rPr>
+              <w:instrText xml:space="preserve"> PAGEREF _Toc22650730 \h </w:instrText>
+            </w:r>
+            <w:r>
+              <w:rPr>
+                <w:rFonts w:ascii="Microsoft Sans Serif" w:hAnsi="Microsoft Sans Serif" w:cs="Microsoft Sans Serif"/>
+                <w:noProof/>
+                <w:webHidden/>
+                <w:sz w:val="32"/>
+                <w:szCs w:val="32"/>
+              </w:rPr>
+            </w:r>
+            <w:r>
+              <w:rPr>
+                <w:rFonts w:ascii="Microsoft Sans Serif" w:hAnsi="Microsoft Sans Serif" w:cs="Microsoft Sans Serif"/>
+                <w:noProof/>
+                <w:webHidden/>
+                <w:sz w:val="32"/>
+                <w:szCs w:val="32"/>
+              </w:rPr>
+              <w:fldChar w:fldCharType="separate"/>
+            </w:r>
+            <w:r>
+              <w:rPr>
+                <w:rFonts w:ascii="Microsoft Sans Serif" w:hAnsi="Microsoft Sans Serif" w:cs="Microsoft Sans Serif"/>
+                <w:noProof/>
+                <w:webHidden/>
+                <w:sz w:val="32"/>
+                <w:szCs w:val="32"/>
+              </w:rPr>
+              <w:t>2</w:t>
+            </w:r>
+            <w:r>
+              <w:rPr>
+                <w:rFonts w:ascii="Microsoft Sans Serif" w:hAnsi="Microsoft Sans Serif" w:cs="Microsoft Sans Serif"/>
+                <w:noProof/>
+                <w:webHidden/>
+                <w:sz w:val="32"/>
+                <w:szCs w:val="32"/>
+              </w:rPr>
+              <w:fldChar w:fldCharType="end"/>
+            </w:r>
+          </w:hyperlink>
+        </w:p>
+        <w:p>
+          <w:pPr>
+            <w:pStyle w:val="TDC1"/>
+            <w:tabs>
+              <w:tab w:val="right" w:leader="dot" w:pos="9911"/>
+            </w:tabs>
+            <w:rPr>
+              <w:rFonts w:ascii="Microsoft Sans Serif" w:hAnsi="Microsoft Sans Serif" w:cs="Microsoft Sans Serif"/>
+              <w:noProof/>
+              <w:sz w:val="32"/>
+              <w:szCs w:val="32"/>
+            </w:rPr>
+          </w:pPr>
+          <w:hyperlink w:anchor="_Toc22650731" w:history="1">
+            <w:r>
+              <w:rPr>
+                <w:rStyle w:val="Hipervnculo"/>
+                <w:rFonts w:ascii="Microsoft Sans Serif" w:hAnsi="Microsoft Sans Serif" w:cs="Microsoft Sans Serif"/>
+                <w:noProof/>
+                <w:sz w:val="32"/>
+                <w:szCs w:val="32"/>
+              </w:rPr>
+              <w:t>USO Y PROPORCIÓN DE IMAGEN</w:t>
+            </w:r>
+            <w:r>
+              <w:rPr>
+                <w:rFonts w:ascii="Microsoft Sans Serif" w:hAnsi="Microsoft Sans Serif" w:cs="Microsoft Sans Serif"/>
+                <w:noProof/>
+                <w:webHidden/>
+                <w:sz w:val="32"/>
+                <w:szCs w:val="32"/>
+              </w:rPr>
+              <w:tab/>
+            </w:r>
+            <w:r>
+              <w:rPr>
+                <w:rFonts w:ascii="Microsoft Sans Serif" w:hAnsi="Microsoft Sans Serif" w:cs="Microsoft Sans Serif"/>
+                <w:noProof/>
+                <w:webHidden/>
+                <w:sz w:val="32"/>
+                <w:szCs w:val="32"/>
+              </w:rPr>
+              <w:fldChar w:fldCharType="begin"/>
+            </w:r>
+            <w:r>
+              <w:rPr>
+                <w:rFonts w:ascii="Microsoft Sans Serif" w:hAnsi="Microsoft Sans Serif" w:cs="Microsoft Sans Serif"/>
+                <w:noProof/>
+                <w:webHidden/>
+                <w:sz w:val="32"/>
+                <w:szCs w:val="32"/>
+              </w:rPr>
+              <w:instrText xml:space="preserve"> PAGEREF _Toc22650731 \h </w:instrText>
+            </w:r>
+            <w:r>
+              <w:rPr>
+                <w:rFonts w:ascii="Microsoft Sans Serif" w:hAnsi="Microsoft Sans Serif" w:cs="Microsoft Sans Serif"/>
+                <w:noProof/>
+                <w:webHidden/>
+                <w:sz w:val="32"/>
+                <w:szCs w:val="32"/>
+              </w:rPr>
+            </w:r>
+            <w:r>
+              <w:rPr>
+                <w:rFonts w:ascii="Microsoft Sans Serif" w:hAnsi="Microsoft Sans Serif" w:cs="Microsoft Sans Serif"/>
+                <w:noProof/>
+                <w:webHidden/>
+                <w:sz w:val="32"/>
+                <w:szCs w:val="32"/>
+              </w:rPr>
+              <w:fldChar w:fldCharType="separate"/>
+            </w:r>
+            <w:r>
+              <w:rPr>
+                <w:rFonts w:ascii="Microsoft Sans Serif" w:hAnsi="Microsoft Sans Serif" w:cs="Microsoft Sans Serif"/>
+                <w:noProof/>
+                <w:webHidden/>
+                <w:sz w:val="32"/>
+                <w:szCs w:val="32"/>
+              </w:rPr>
+              <w:t>3</w:t>
+            </w:r>
+            <w:r>
+              <w:rPr>
+                <w:rFonts w:ascii="Microsoft Sans Serif" w:hAnsi="Microsoft Sans Serif" w:cs="Microsoft Sans Serif"/>
+                <w:noProof/>
+                <w:webHidden/>
+                <w:sz w:val="32"/>
+                <w:szCs w:val="32"/>
+              </w:rPr>
+              <w:fldChar w:fldCharType="end"/>
+            </w:r>
+          </w:hyperlink>
+        </w:p>
+        <w:p>
+          <w:pPr>
+            <w:pStyle w:val="TDC1"/>
+            <w:tabs>
+              <w:tab w:val="right" w:leader="dot" w:pos="9911"/>
+            </w:tabs>
+            <w:rPr>
+              <w:rFonts w:ascii="Microsoft Sans Serif" w:hAnsi="Microsoft Sans Serif" w:cs="Microsoft Sans Serif"/>
+              <w:noProof/>
+              <w:sz w:val="32"/>
+              <w:szCs w:val="32"/>
+            </w:rPr>
+          </w:pPr>
+          <w:hyperlink w:anchor="_Toc22650732" w:history="1">
+            <w:r>
+              <w:rPr>
+                <w:rStyle w:val="Hipervnculo"/>
+                <w:rFonts w:ascii="Microsoft Sans Serif" w:hAnsi="Microsoft Sans Serif" w:cs="Microsoft Sans Serif"/>
+                <w:noProof/>
+                <w:sz w:val="32"/>
+                <w:szCs w:val="32"/>
+              </w:rPr>
+              <w:t>USO DE ICONOS</w:t>
+            </w:r>
+            <w:r>
+              <w:rPr>
+                <w:rFonts w:ascii="Microsoft Sans Serif" w:hAnsi="Microsoft Sans Serif" w:cs="Microsoft Sans Serif"/>
+                <w:noProof/>
+                <w:webHidden/>
+                <w:sz w:val="32"/>
+                <w:szCs w:val="32"/>
+              </w:rPr>
+              <w:tab/>
+            </w:r>
+            <w:r>
+              <w:rPr>
+                <w:rFonts w:ascii="Microsoft Sans Serif" w:hAnsi="Microsoft Sans Serif" w:cs="Microsoft Sans Serif"/>
+                <w:noProof/>
+                <w:webHidden/>
+                <w:sz w:val="32"/>
+                <w:szCs w:val="32"/>
+              </w:rPr>
+              <w:fldChar w:fldCharType="begin"/>
+            </w:r>
+            <w:r>
+              <w:rPr>
+                <w:rFonts w:ascii="Microsoft Sans Serif" w:hAnsi="Microsoft Sans Serif" w:cs="Microsoft Sans Serif"/>
+                <w:noProof/>
+                <w:webHidden/>
+                <w:sz w:val="32"/>
+                <w:szCs w:val="32"/>
+              </w:rPr>
+              <w:instrText xml:space="preserve"> PAGEREF _Toc22650732 \h </w:instrText>
+            </w:r>
+            <w:r>
+              <w:rPr>
+                <w:rFonts w:ascii="Microsoft Sans Serif" w:hAnsi="Microsoft Sans Serif" w:cs="Microsoft Sans Serif"/>
+                <w:noProof/>
+                <w:webHidden/>
+                <w:sz w:val="32"/>
+                <w:szCs w:val="32"/>
+              </w:rPr>
+            </w:r>
+            <w:r>
+              <w:rPr>
+                <w:rFonts w:ascii="Microsoft Sans Serif" w:hAnsi="Microsoft Sans Serif" w:cs="Microsoft Sans Serif"/>
+                <w:noProof/>
+                <w:webHidden/>
+                <w:sz w:val="32"/>
+                <w:szCs w:val="32"/>
+              </w:rPr>
+              <w:fldChar w:fldCharType="separate"/>
+            </w:r>
+            <w:r>
+              <w:rPr>
+                <w:rFonts w:ascii="Microsoft Sans Serif" w:hAnsi="Microsoft Sans Serif" w:cs="Microsoft Sans Serif"/>
+                <w:noProof/>
+                <w:webHidden/>
+                <w:sz w:val="32"/>
+                <w:szCs w:val="32"/>
+              </w:rPr>
+              <w:t>3</w:t>
+            </w:r>
+            <w:r>
+              <w:rPr>
+                <w:rFonts w:ascii="Microsoft Sans Serif" w:hAnsi="Microsoft Sans Serif" w:cs="Microsoft Sans Serif"/>
+                <w:noProof/>
+                <w:webHidden/>
+                <w:sz w:val="32"/>
+                <w:szCs w:val="32"/>
+              </w:rPr>
+              <w:fldChar w:fldCharType="end"/>
+            </w:r>
+          </w:hyperlink>
+        </w:p>
+        <w:p>
+          <w:r>
+            <w:rPr>
+              <w:rFonts w:ascii="Microsoft Sans Serif" w:hAnsi="Microsoft Sans Serif" w:cs="Microsoft Sans Serif"/>
+              <w:b/>
+              <w:bCs/>
+              <w:sz w:val="32"/>
+              <w:szCs w:val="32"/>
+            </w:rPr>
+            <w:fldChar w:fldCharType="end"/>
+          </w:r>
+        </w:p>
+      </w:sdtContent>
+    </w:sdt>
     <w:p/>
     <w:p>
       <w:r>
@@ -4124,189 +4582,40 @@
     </w:p>
     <w:p>
       <w:pPr>
-        <w:spacing w:after="120"/>
-        <w:rPr>
-          <w:rFonts w:ascii="Microsoft Sans Serif" w:hAnsi="Microsoft Sans Serif" w:cs="Microsoft Sans Serif"/>
+        <w:pStyle w:val="Ttulo1"/>
+        <w:rPr>
+          <w:rFonts w:ascii="Microsoft Sans Serif" w:hAnsi="Microsoft Sans Serif" w:cs="Microsoft Sans Serif"/>
+          <w:sz w:val="52"/>
+          <w:szCs w:val="52"/>
         </w:rPr>
       </w:pPr>
-      <w:r>
-        <w:rPr>
-          <w:rFonts w:ascii="Microsoft Sans Serif" w:hAnsi="Microsoft Sans Serif" w:cs="Microsoft Sans Serif"/>
+      <w:bookmarkStart w:id="0" w:name="_Toc22649926"/>
+      <w:bookmarkStart w:id="1" w:name="_Toc22650729"/>
+      <w:r>
+        <w:rPr>
+          <w:rFonts w:ascii="Microsoft Sans Serif" w:hAnsi="Microsoft Sans Serif" w:cs="Microsoft Sans Serif"/>
+          <w:sz w:val="52"/>
+          <w:szCs w:val="52"/>
         </w:rPr>
         <w:lastRenderedPageBreak/>
-        <w:t>MANUAL DE ESTILOS</w:t>
-      </w:r>
+        <w:t>CABECERA</w:t>
+      </w:r>
+      <w:bookmarkEnd w:id="0"/>
+      <w:bookmarkEnd w:id="1"/>
     </w:p>
     <w:p>
       <w:pPr>
         <w:rPr>
           <w:rFonts w:ascii="Microsoft Sans Serif" w:hAnsi="Microsoft Sans Serif" w:cs="Microsoft Sans Serif"/>
-          <w:sz w:val="48"/>
-          <w:szCs w:val="48"/>
+          <w:b/>
         </w:rPr>
       </w:pPr>
       <w:r>
         <w:rPr>
           <w:rFonts w:ascii="Microsoft Sans Serif" w:hAnsi="Microsoft Sans Serif" w:cs="Microsoft Sans Serif"/>
-          <w:sz w:val="48"/>
-          <w:szCs w:val="48"/>
-        </w:rPr>
-        <w:t>COLOR</w:t>
-      </w:r>
-    </w:p>
-    <w:p>
-      <w:pPr>
-        <w:rPr>
-          <w:rFonts w:ascii="Microsoft Sans Serif" w:hAnsi="Microsoft Sans Serif" w:cs="Microsoft Sans Serif"/>
-          <w:sz w:val="28"/>
-          <w:szCs w:val="28"/>
-        </w:rPr>
-      </w:pPr>
-    </w:p>
-    <w:p>
-      <w:pPr>
-        <w:rPr>
-          <w:rFonts w:ascii="Microsoft Sans Serif" w:hAnsi="Microsoft Sans Serif" w:cs="Microsoft Sans Serif"/>
           <w:b/>
-          <w:color w:val="7F7F7F" w:themeColor="text1" w:themeTint="80"/>
-          <w:sz w:val="28"/>
-          <w:szCs w:val="28"/>
-        </w:rPr>
-      </w:pPr>
-      <w:r>
-        <w:rPr>
-          <w:rFonts w:ascii="Microsoft Sans Serif" w:hAnsi="Microsoft Sans Serif" w:cs="Microsoft Sans Serif"/>
-          <w:b/>
-          <w:color w:val="7F7F7F" w:themeColor="text1" w:themeTint="80"/>
-          <w:sz w:val="28"/>
-          <w:szCs w:val="28"/>
-        </w:rPr>
-        <w:t>Color y uso tipográfico del color</w:t>
-      </w:r>
-    </w:p>
-    <w:p>
-      <w:pPr>
-        <w:rPr>
-          <w:rFonts w:ascii="Microsoft Sans Serif" w:hAnsi="Microsoft Sans Serif" w:cs="Microsoft Sans Serif"/>
-          <w:b/>
-          <w:color w:val="7F7F7F" w:themeColor="text1" w:themeTint="80"/>
-          <w:szCs w:val="28"/>
-        </w:rPr>
-      </w:pPr>
-      <w:r>
-        <w:rPr>
-          <w:rFonts w:ascii="Microsoft Sans Serif" w:hAnsi="Microsoft Sans Serif" w:cs="Microsoft Sans Serif"/>
-          <w:b/>
-          <w:color w:val="7F7F7F" w:themeColor="text1" w:themeTint="80"/>
-          <w:szCs w:val="28"/>
-        </w:rPr>
-        <w:t xml:space="preserve">Los colores principales de la web </w:t>
-      </w:r>
-    </w:p>
-    <w:p>
-      <w:pPr>
-        <w:rPr>
-          <w:rFonts w:ascii="Microsoft Sans Serif" w:hAnsi="Microsoft Sans Serif" w:cs="Microsoft Sans Serif"/>
-          <w:color w:val="000000" w:themeColor="text1"/>
-          <w:szCs w:val="28"/>
-        </w:rPr>
-      </w:pPr>
-    </w:p>
-    <w:p/>
-    <w:p>
-      <w:r>
-        <w:br w:type="page"/>
-      </w:r>
-    </w:p>
-    <w:p>
-      <w:pPr>
-        <w:spacing w:after="120"/>
-        <w:rPr>
-          <w:rFonts w:ascii="Microsoft Sans Serif" w:hAnsi="Microsoft Sans Serif" w:cs="Microsoft Sans Serif"/>
-        </w:rPr>
-      </w:pPr>
-      <w:r>
-        <w:rPr>
-          <w:rFonts w:ascii="Microsoft Sans Serif" w:hAnsi="Microsoft Sans Serif" w:cs="Microsoft Sans Serif"/>
-        </w:rPr>
-        <w:lastRenderedPageBreak/>
-        <w:t>MANUAL DE ESTILOS</w:t>
-      </w:r>
-    </w:p>
-    <w:p>
-      <w:pPr>
-        <w:rPr>
-          <w:rFonts w:ascii="Microsoft Sans Serif" w:hAnsi="Microsoft Sans Serif" w:cs="Microsoft Sans Serif"/>
-          <w:sz w:val="48"/>
-          <w:szCs w:val="48"/>
-        </w:rPr>
-      </w:pPr>
-      <w:r>
-        <w:rPr>
-          <w:rFonts w:ascii="Microsoft Sans Serif" w:hAnsi="Microsoft Sans Serif" w:cs="Microsoft Sans Serif"/>
-          <w:sz w:val="48"/>
-          <w:szCs w:val="48"/>
-        </w:rPr>
-        <w:t>CABE</w:t>
-      </w:r>
-      <w:r>
-        <w:rPr>
-          <w:rFonts w:ascii="Microsoft Sans Serif" w:hAnsi="Microsoft Sans Serif" w:cs="Microsoft Sans Serif"/>
-          <w:sz w:val="48"/>
-          <w:szCs w:val="48"/>
-        </w:rPr>
-        <w:t>C</w:t>
-      </w:r>
-      <w:r>
-        <w:rPr>
-          <w:rFonts w:ascii="Microsoft Sans Serif" w:hAnsi="Microsoft Sans Serif" w:cs="Microsoft Sans Serif"/>
-          <w:sz w:val="48"/>
-          <w:szCs w:val="48"/>
-        </w:rPr>
-        <w:t>ERA</w:t>
-      </w:r>
-    </w:p>
-    <w:p>
-      <w:pPr>
-        <w:rPr>
-          <w:rFonts w:ascii="Microsoft Sans Serif" w:hAnsi="Microsoft Sans Serif" w:cs="Microsoft Sans Serif"/>
-        </w:rPr>
-      </w:pPr>
-    </w:p>
-    <w:p>
-      <w:pPr>
-        <w:rPr>
-          <w:rFonts w:ascii="Microsoft Sans Serif" w:hAnsi="Microsoft Sans Serif" w:cs="Microsoft Sans Serif"/>
-          <w:b/>
-        </w:rPr>
-      </w:pPr>
-      <w:r>
-        <w:rPr>
-          <w:rFonts w:ascii="Microsoft Sans Serif" w:hAnsi="Microsoft Sans Serif" w:cs="Microsoft Sans Serif"/>
-          <w:b/>
-        </w:rPr>
-        <w:t>Uso de cabecera</w:t>
-      </w:r>
-      <w:r>
-        <w:rPr>
-          <w:rFonts w:ascii="Microsoft Sans Serif" w:hAnsi="Microsoft Sans Serif" w:cs="Microsoft Sans Serif"/>
-          <w:b/>
-        </w:rPr>
-        <w:t>s</w:t>
-      </w:r>
-      <w:r>
-        <w:rPr>
-          <w:rFonts w:ascii="Microsoft Sans Serif" w:hAnsi="Microsoft Sans Serif" w:cs="Microsoft Sans Serif"/>
-          <w:b/>
-        </w:rPr>
-        <w:t xml:space="preserve"> personalizada</w:t>
-      </w:r>
-      <w:r>
-        <w:rPr>
-          <w:rFonts w:ascii="Microsoft Sans Serif" w:hAnsi="Microsoft Sans Serif" w:cs="Microsoft Sans Serif"/>
-          <w:b/>
-        </w:rPr>
-        <w:t>s</w:t>
+        </w:rPr>
+        <w:t>Uso de cabeceras personalizadas</w:t>
       </w:r>
     </w:p>
     <w:p>
@@ -4370,33 +4679,7 @@
         <w:rPr>
           <w:rFonts w:ascii="Microsoft Sans Serif" w:hAnsi="Microsoft Sans Serif" w:cs="Microsoft Sans Serif"/>
         </w:rPr>
-        <w:t xml:space="preserve">En el caso de que no se haga </w:t>
-      </w:r>
-      <w:proofErr w:type="spellStart"/>
-      <w:r>
-        <w:rPr>
-          <w:rFonts w:ascii="Microsoft Sans Serif" w:hAnsi="Microsoft Sans Serif" w:cs="Microsoft Sans Serif"/>
-        </w:rPr>
-        <w:t>scroll</w:t>
-      </w:r>
-      <w:proofErr w:type="spellEnd"/>
-      <w:r>
-        <w:rPr>
-          <w:rFonts w:ascii="Microsoft Sans Serif" w:hAnsi="Microsoft Sans Serif" w:cs="Microsoft Sans Serif"/>
-        </w:rPr>
-        <w:t xml:space="preserve"> en la página, se presentará </w:t>
-      </w:r>
-      <w:r>
-        <w:rPr>
-          <w:rFonts w:ascii="Microsoft Sans Serif" w:hAnsi="Microsoft Sans Serif" w:cs="Microsoft Sans Serif"/>
-        </w:rPr>
-        <w:t>una primera</w:t>
-      </w:r>
-      <w:r>
-        <w:rPr>
-          <w:rFonts w:ascii="Microsoft Sans Serif" w:hAnsi="Microsoft Sans Serif" w:cs="Microsoft Sans Serif"/>
-        </w:rPr>
-        <w:t xml:space="preserve"> </w:t>
+        <w:t xml:space="preserve">En el caso de que NO se haga scroll en la página, se presentará una primera </w:t>
       </w:r>
       <w:r>
         <w:rPr>
@@ -4428,8 +4711,6 @@
         </w:rPr>
         <w:t xml:space="preserve">Dicha cabecera usa el 100% del ancho de la página,  </w:t>
       </w:r>
-      <w:bookmarkStart w:id="0" w:name="_GoBack"/>
-      <w:bookmarkEnd w:id="0"/>
     </w:p>
     <w:p>
       <w:pPr>
@@ -4464,17 +4745,8 @@
           <w:color w:val="767171" w:themeColor="background2" w:themeShade="80"/>
           <w:sz w:val="20"/>
         </w:rPr>
-        <w:t xml:space="preserve">El título de la Academia </w:t>
-      </w:r>
-      <w:r>
-        <w:rPr>
-          <w:rFonts w:ascii="Microsoft Sans Serif" w:hAnsi="Microsoft Sans Serif" w:cs="Microsoft Sans Serif"/>
-          <w:color w:val="767171" w:themeColor="background2" w:themeShade="80"/>
-          <w:sz w:val="20"/>
-        </w:rPr>
-        <w:t>usa la tipografía “</w:t>
-      </w:r>
-      <w:proofErr w:type="spellStart"/>
+        <w:t>El título de la Academia usa la tipografía “</w:t>
+      </w:r>
       <w:r>
         <w:rPr>
           <w:rFonts w:ascii="Microsoft Sans Serif" w:hAnsi="Microsoft Sans Serif" w:cs="Microsoft Sans Serif"/>
@@ -4483,9 +4755,39 @@
           <w:color w:val="767171" w:themeColor="background2" w:themeShade="80"/>
           <w:sz w:val="20"/>
         </w:rPr>
-        <w:t>openSerif</w:t>
-      </w:r>
-      <w:proofErr w:type="spellEnd"/>
+        <w:t>openSerif, Helvetica, san-serif</w:t>
+      </w:r>
+      <w:r>
+        <w:rPr>
+          <w:rFonts w:ascii="Microsoft Sans Serif" w:hAnsi="Microsoft Sans Serif" w:cs="Microsoft Sans Serif"/>
+          <w:b/>
+          <w:color w:val="767171" w:themeColor="background2" w:themeShade="80"/>
+          <w:sz w:val="20"/>
+        </w:rPr>
+        <w:t xml:space="preserve"> </w:t>
+      </w:r>
+      <w:r>
+        <w:rPr>
+          <w:rFonts w:ascii="Microsoft Sans Serif" w:hAnsi="Microsoft Sans Serif" w:cs="Microsoft Sans Serif"/>
+          <w:color w:val="767171" w:themeColor="background2" w:themeShade="80"/>
+          <w:sz w:val="20"/>
+        </w:rPr>
+        <w:t>“, con un tamaño de 32 pixeles</w:t>
+      </w:r>
+      <w:r>
+        <w:rPr>
+          <w:rFonts w:ascii="Microsoft Sans Serif" w:hAnsi="Microsoft Sans Serif" w:cs="Microsoft Sans Serif"/>
+        </w:rPr>
+        <w:t xml:space="preserve">, </w:t>
+      </w:r>
+      <w:r>
+        <w:rPr>
+          <w:rFonts w:ascii="Microsoft Sans Serif" w:hAnsi="Microsoft Sans Serif" w:cs="Microsoft Sans Serif"/>
+          <w:color w:val="767171" w:themeColor="background2" w:themeShade="80"/>
+          <w:sz w:val="20"/>
+        </w:rPr>
+        <w:t>alineado a la izquierda, con una separación a la izquierda de 0,6em y del alto de 0,8em. A su vez está posicionado flotante a la izquierda y se le indica que ocupará una anchura del 30% y todo esto bajo un contenedor flexible “</w:t>
+      </w:r>
       <w:r>
         <w:rPr>
           <w:rFonts w:ascii="Microsoft Sans Serif" w:hAnsi="Microsoft Sans Serif" w:cs="Microsoft Sans Serif"/>
@@ -4494,72 +4796,23 @@
           <w:color w:val="767171" w:themeColor="background2" w:themeShade="80"/>
           <w:sz w:val="20"/>
         </w:rPr>
-        <w:t xml:space="preserve">, </w:t>
-      </w:r>
-      <w:proofErr w:type="spellStart"/>
-      <w:r>
-        <w:rPr>
-          <w:rFonts w:ascii="Microsoft Sans Serif" w:hAnsi="Microsoft Sans Serif" w:cs="Microsoft Sans Serif"/>
-          <w:b/>
-          <w:i/>
+        <w:t>display: flex</w:t>
+      </w:r>
+      <w:r>
+        <w:rPr>
+          <w:rFonts w:ascii="Microsoft Sans Serif" w:hAnsi="Microsoft Sans Serif" w:cs="Microsoft Sans Serif"/>
           <w:color w:val="767171" w:themeColor="background2" w:themeShade="80"/>
           <w:sz w:val="20"/>
         </w:rPr>
-        <w:t>Helvetica</w:t>
-      </w:r>
-      <w:proofErr w:type="spellEnd"/>
-      <w:r>
-        <w:rPr>
-          <w:rFonts w:ascii="Microsoft Sans Serif" w:hAnsi="Microsoft Sans Serif" w:cs="Microsoft Sans Serif"/>
-          <w:b/>
-          <w:i/>
+        <w:t>”</w:t>
+      </w:r>
+      <w:r>
+        <w:rPr>
+          <w:rFonts w:ascii="Microsoft Sans Serif" w:hAnsi="Microsoft Sans Serif" w:cs="Microsoft Sans Serif"/>
           <w:color w:val="767171" w:themeColor="background2" w:themeShade="80"/>
           <w:sz w:val="20"/>
         </w:rPr>
-        <w:t>, san-</w:t>
-      </w:r>
-      <w:proofErr w:type="spellStart"/>
-      <w:r>
-        <w:rPr>
-          <w:rFonts w:ascii="Microsoft Sans Serif" w:hAnsi="Microsoft Sans Serif" w:cs="Microsoft Sans Serif"/>
-          <w:b/>
-          <w:i/>
-          <w:color w:val="767171" w:themeColor="background2" w:themeShade="80"/>
-          <w:sz w:val="20"/>
-        </w:rPr>
-        <w:t>serif</w:t>
-      </w:r>
-      <w:proofErr w:type="spellEnd"/>
-      <w:r>
-        <w:rPr>
-          <w:rFonts w:ascii="Microsoft Sans Serif" w:hAnsi="Microsoft Sans Serif" w:cs="Microsoft Sans Serif"/>
-          <w:b/>
-          <w:color w:val="767171" w:themeColor="background2" w:themeShade="80"/>
-          <w:sz w:val="20"/>
-        </w:rPr>
-        <w:t xml:space="preserve"> </w:t>
-      </w:r>
-      <w:r>
-        <w:rPr>
-          <w:rFonts w:ascii="Microsoft Sans Serif" w:hAnsi="Microsoft Sans Serif" w:cs="Microsoft Sans Serif"/>
-          <w:color w:val="767171" w:themeColor="background2" w:themeShade="80"/>
-          <w:sz w:val="20"/>
-        </w:rPr>
-        <w:t>“, con un tamaño de 32 pixeles</w:t>
-      </w:r>
-      <w:r>
-        <w:rPr>
-          <w:rFonts w:ascii="Microsoft Sans Serif" w:hAnsi="Microsoft Sans Serif" w:cs="Microsoft Sans Serif"/>
-        </w:rPr>
-        <w:t xml:space="preserve">, </w:t>
-      </w:r>
-      <w:r>
-        <w:rPr>
-          <w:rFonts w:ascii="Microsoft Sans Serif" w:hAnsi="Microsoft Sans Serif" w:cs="Microsoft Sans Serif"/>
-          <w:color w:val="767171" w:themeColor="background2" w:themeShade="80"/>
-          <w:sz w:val="20"/>
-        </w:rPr>
-        <w:t>alineado a la izquierda, con una separación de la izquierda de 0,6em y del alto de 0,8em. A su vez está posicionado flotante a la izquierda y se le indica que ocupará una anchura del 30%.</w:t>
+        <w:t xml:space="preserve"> lo que permite que se adapte la misma a distintos tamaños de pantalla.</w:t>
       </w:r>
     </w:p>
     <w:p>
@@ -4569,33 +4822,16 @@
           <w:rFonts w:ascii="Microsoft Sans Serif" w:hAnsi="Microsoft Sans Serif" w:cs="Microsoft Sans Serif"/>
         </w:rPr>
       </w:pPr>
-    </w:p>
-    <w:p>
-      <w:pPr>
-        <w:jc w:val="both"/>
-        <w:rPr>
-          <w:rFonts w:ascii="Microsoft Sans Serif" w:hAnsi="Microsoft Sans Serif" w:cs="Microsoft Sans Serif"/>
-        </w:rPr>
-        <w:sectPr>
-          <w:footerReference w:type="default" r:id="rId6"/>
-          <w:pgSz w:w="11906" w:h="16838" w:code="9"/>
-          <w:pgMar w:top="720" w:right="1134" w:bottom="1418" w:left="1134" w:header="709" w:footer="709" w:gutter="0"/>
-          <w:pgNumType w:start="0"/>
-          <w:cols w:space="708"/>
-          <w:titlePg/>
-          <w:docGrid w:linePitch="360"/>
-        </w:sectPr>
-      </w:pPr>
       <w:r>
         <w:rPr>
           <w:noProof/>
           <w:lang w:eastAsia="es-ES"/>
         </w:rPr>
         <w:drawing>
-          <wp:inline distT="0" distB="0" distL="0" distR="0" wp14:anchorId="03CDB3DA" wp14:editId="0884C562">
-            <wp:extent cx="6689235" cy="387350"/>
-            <wp:effectExtent l="0" t="0" r="0" b="0"/>
-            <wp:docPr id="44" name="Imagen 44"/>
+          <wp:inline distT="0" distB="0" distL="0" distR="0" wp14:anchorId="6D3DC707" wp14:editId="760945E9">
+            <wp:extent cx="6318250" cy="419100"/>
+            <wp:effectExtent l="0" t="0" r="6350" b="0"/>
+            <wp:docPr id="11" name="Imagen 11"/>
             <wp:cNvGraphicFramePr>
               <a:graphicFrameLocks xmlns:a="http://schemas.openxmlformats.org/drawingml/2006/main" noChangeAspect="1"/>
             </wp:cNvGraphicFramePr>
@@ -4614,7 +4850,7 @@
                   <pic:spPr bwMode="auto">
                     <a:xfrm>
                       <a:off x="0" y="0"/>
-                      <a:ext cx="6873129" cy="397999"/>
+                      <a:ext cx="6469786" cy="429152"/>
                     </a:xfrm>
                     <a:prstGeom prst="rect">
                       <a:avLst/>
@@ -4637,22 +4873,959 @@
     </w:p>
     <w:p>
       <w:pPr>
-        <w:jc w:val="both"/>
-        <w:rPr>
-          <w:rFonts w:ascii="Microsoft Sans Serif" w:hAnsi="Microsoft Sans Serif" w:cs="Microsoft Sans Serif"/>
+        <w:rPr>
+          <w:rFonts w:ascii="Microsoft Sans Serif" w:hAnsi="Microsoft Sans Serif" w:cs="Microsoft Sans Serif"/>
+        </w:rPr>
+      </w:pPr>
+      <w:r>
+        <w:rPr>
+          <w:rFonts w:ascii="Microsoft Sans Serif" w:hAnsi="Microsoft Sans Serif" w:cs="Microsoft Sans Serif"/>
+        </w:rPr>
+        <w:t xml:space="preserve">En el segundo caso, si hacemos scroll la cabecera presentará un leve cambio. No en estructura, ya que se mantiene todo igual sino visualmente, aplicándole un porcentaje de transparencia del </w:t>
+      </w:r>
+      <w:r>
+        <w:rPr>
+          <w:rFonts w:ascii="Microsoft Sans Serif" w:hAnsi="Microsoft Sans Serif" w:cs="Microsoft Sans Serif"/>
+          <w:i/>
+          <w:color w:val="7F7F7F" w:themeColor="text1" w:themeTint="80"/>
+        </w:rPr>
+        <w:t>0,9</w:t>
+      </w:r>
+      <w:r>
+        <w:rPr>
+          <w:rFonts w:ascii="Microsoft Sans Serif" w:hAnsi="Microsoft Sans Serif" w:cs="Microsoft Sans Serif"/>
+        </w:rPr>
+        <w:t xml:space="preserve"> y una sombra en la parte inferior de la cabecera de </w:t>
+      </w:r>
+      <w:r>
+        <w:rPr>
+          <w:rFonts w:ascii="Microsoft Sans Serif" w:hAnsi="Microsoft Sans Serif" w:cs="Microsoft Sans Serif"/>
+          <w:i/>
+          <w:color w:val="7F7F7F" w:themeColor="text1" w:themeTint="80"/>
+        </w:rPr>
+        <w:t>10 pixeles</w:t>
+      </w:r>
+      <w:r>
+        <w:rPr>
+          <w:rFonts w:ascii="Microsoft Sans Serif" w:hAnsi="Microsoft Sans Serif" w:cs="Microsoft Sans Serif"/>
+        </w:rPr>
+        <w:t xml:space="preserve"> con un color negro más concretamente el siguiente en hexadecimal </w:t>
+      </w:r>
+      <w:r>
+        <w:rPr>
+          <w:rFonts w:ascii="Microsoft Sans Serif" w:hAnsi="Microsoft Sans Serif" w:cs="Microsoft Sans Serif"/>
+        </w:rPr>
+        <w:t>“</w:t>
+      </w:r>
+      <w:r>
+        <w:rPr>
+          <w:rFonts w:ascii="Microsoft Sans Serif" w:hAnsi="Microsoft Sans Serif" w:cs="Microsoft Sans Serif"/>
+          <w:i/>
+          <w:color w:val="7F7F7F" w:themeColor="text1" w:themeTint="80"/>
+        </w:rPr>
+        <w:t>#4444</w:t>
+      </w:r>
+      <w:r>
+        <w:rPr>
+          <w:rFonts w:ascii="Microsoft Sans Serif" w:hAnsi="Microsoft Sans Serif" w:cs="Microsoft Sans Serif"/>
+        </w:rPr>
+        <w:t>”</w:t>
+      </w:r>
+      <w:r>
+        <w:rPr>
+          <w:rFonts w:ascii="Microsoft Sans Serif" w:hAnsi="Microsoft Sans Serif" w:cs="Microsoft Sans Serif"/>
+        </w:rPr>
+        <w:t>.</w:t>
+      </w:r>
+    </w:p>
+    <w:p>
+      <w:pPr>
+        <w:rPr>
+          <w:rFonts w:ascii="Microsoft Sans Serif" w:hAnsi="Microsoft Sans Serif" w:cs="Microsoft Sans Serif"/>
+        </w:rPr>
+      </w:pPr>
+      <w:r>
+        <w:rPr>
+          <w:noProof/>
+          <w:lang w:eastAsia="es-ES"/>
+        </w:rPr>
+        <w:drawing>
+          <wp:inline distT="0" distB="0" distL="0" distR="0" wp14:anchorId="5CCBEAE9" wp14:editId="15FFE2CF">
+            <wp:extent cx="6320960" cy="508000"/>
+            <wp:effectExtent l="0" t="0" r="3810" b="6350"/>
+            <wp:docPr id="47" name="Imagen 47"/>
+            <wp:cNvGraphicFramePr>
+              <a:graphicFrameLocks xmlns:a="http://schemas.openxmlformats.org/drawingml/2006/main" noChangeAspect="1"/>
+            </wp:cNvGraphicFramePr>
+            <a:graphic xmlns:a="http://schemas.openxmlformats.org/drawingml/2006/main">
+              <a:graphicData uri="http://schemas.openxmlformats.org/drawingml/2006/picture">
+                <pic:pic xmlns:pic="http://schemas.openxmlformats.org/drawingml/2006/picture">
+                  <pic:nvPicPr>
+                    <pic:cNvPr id="0" name=""/>
+                    <pic:cNvPicPr/>
+                  </pic:nvPicPr>
+                  <pic:blipFill rotWithShape="1">
+                    <a:blip r:embed="rId8"/>
+                    <a:srcRect l="898" t="6475" r="1184" b="80994"/>
+                    <a:stretch/>
+                  </pic:blipFill>
+                  <pic:spPr bwMode="auto">
+                    <a:xfrm>
+                      <a:off x="0" y="0"/>
+                      <a:ext cx="6342225" cy="509709"/>
+                    </a:xfrm>
+                    <a:prstGeom prst="rect">
+                      <a:avLst/>
+                    </a:prstGeom>
+                    <a:ln>
+                      <a:noFill/>
+                    </a:ln>
+                    <a:extLst>
+                      <a:ext uri="{53640926-AAD7-44D8-BBD7-CCE9431645EC}">
+                        <a14:shadowObscured xmlns:a14="http://schemas.microsoft.com/office/drawing/2010/main"/>
+                      </a:ext>
+                    </a:extLst>
+                  </pic:spPr>
+                </pic:pic>
+              </a:graphicData>
+            </a:graphic>
+          </wp:inline>
+        </w:drawing>
+      </w:r>
+    </w:p>
+    <w:p>
+      <w:pPr>
+        <w:rPr>
+          <w:rFonts w:ascii="Microsoft Sans Serif" w:hAnsi="Microsoft Sans Serif" w:cs="Microsoft Sans Serif"/>
+          <w:sz w:val="48"/>
+          <w:szCs w:val="48"/>
         </w:rPr>
       </w:pPr>
     </w:p>
     <w:p>
       <w:pPr>
+        <w:pStyle w:val="Ttulo1"/>
+        <w:rPr>
+          <w:rFonts w:ascii="Microsoft Sans Serif" w:hAnsi="Microsoft Sans Serif" w:cs="Microsoft Sans Serif"/>
+          <w:sz w:val="52"/>
+          <w:szCs w:val="52"/>
+        </w:rPr>
+      </w:pPr>
+      <w:bookmarkStart w:id="2" w:name="_Toc22649927"/>
+      <w:bookmarkStart w:id="3" w:name="_Toc22650730"/>
+      <w:r>
+        <w:rPr>
+          <w:rFonts w:ascii="Microsoft Sans Serif" w:hAnsi="Microsoft Sans Serif" w:cs="Microsoft Sans Serif"/>
+          <w:sz w:val="52"/>
+          <w:szCs w:val="52"/>
+        </w:rPr>
+        <w:t>PIE DE PÁGINA</w:t>
+      </w:r>
+      <w:bookmarkEnd w:id="2"/>
+      <w:bookmarkEnd w:id="3"/>
+    </w:p>
+    <w:p>
+      <w:pPr>
+        <w:rPr>
+          <w:rFonts w:ascii="Microsoft Sans Serif" w:hAnsi="Microsoft Sans Serif" w:cs="Microsoft Sans Serif"/>
+          <w:b/>
+        </w:rPr>
+      </w:pPr>
+      <w:r>
+        <w:rPr>
+          <w:rFonts w:ascii="Microsoft Sans Serif" w:hAnsi="Microsoft Sans Serif" w:cs="Microsoft Sans Serif"/>
+          <w:b/>
+        </w:rPr>
+        <w:t xml:space="preserve">Tipo de pie de página </w:t>
+      </w:r>
+    </w:p>
+    <w:p>
+      <w:pPr>
+        <w:rPr>
+          <w:rFonts w:ascii="Microsoft Sans Serif" w:hAnsi="Microsoft Sans Serif" w:cs="Microsoft Sans Serif"/>
+        </w:rPr>
+      </w:pPr>
+      <w:r>
+        <w:rPr>
+          <w:rFonts w:ascii="Microsoft Sans Serif" w:hAnsi="Microsoft Sans Serif" w:cs="Microsoft Sans Serif"/>
+        </w:rPr>
+        <w:t xml:space="preserve">El pie de página será siempre el mismo en todas las situaciones de la web. </w:t>
+      </w:r>
+    </w:p>
+    <w:p>
+      <w:pPr>
+        <w:rPr>
+          <w:rFonts w:ascii="Microsoft Sans Serif" w:hAnsi="Microsoft Sans Serif" w:cs="Microsoft Sans Serif"/>
+          <w:color w:val="7F7F7F" w:themeColor="text1" w:themeTint="80"/>
+        </w:rPr>
+      </w:pPr>
+      <w:r>
+        <w:rPr>
+          <w:rFonts w:ascii="Microsoft Sans Serif" w:hAnsi="Microsoft Sans Serif" w:cs="Microsoft Sans Serif"/>
+          <w:color w:val="7F7F7F" w:themeColor="text1" w:themeTint="80"/>
+        </w:rPr>
+        <w:t>Está comprendido dentro de un contenedor flexible (</w:t>
+      </w:r>
+      <w:r>
+        <w:rPr>
+          <w:rFonts w:ascii="Microsoft Sans Serif" w:hAnsi="Microsoft Sans Serif" w:cs="Microsoft Sans Serif"/>
+          <w:color w:val="767171" w:themeColor="background2" w:themeShade="80"/>
+          <w:sz w:val="20"/>
+        </w:rPr>
+        <w:t>“</w:t>
+      </w:r>
+      <w:r>
+        <w:rPr>
+          <w:rFonts w:ascii="Microsoft Sans Serif" w:hAnsi="Microsoft Sans Serif" w:cs="Microsoft Sans Serif"/>
+          <w:b/>
+          <w:i/>
+          <w:color w:val="767171" w:themeColor="background2" w:themeShade="80"/>
+          <w:sz w:val="20"/>
+        </w:rPr>
+        <w:t>display: flex</w:t>
+      </w:r>
+      <w:r>
+        <w:rPr>
+          <w:rFonts w:ascii="Microsoft Sans Serif" w:hAnsi="Microsoft Sans Serif" w:cs="Microsoft Sans Serif"/>
+          <w:b/>
+          <w:i/>
+          <w:color w:val="767171" w:themeColor="background2" w:themeShade="80"/>
+          <w:sz w:val="20"/>
+        </w:rPr>
+        <w:t xml:space="preserve"> </w:t>
+      </w:r>
+      <w:r>
+        <w:rPr>
+          <w:rFonts w:ascii="Microsoft Sans Serif" w:hAnsi="Microsoft Sans Serif" w:cs="Microsoft Sans Serif"/>
+          <w:color w:val="767171" w:themeColor="background2" w:themeShade="80"/>
+          <w:sz w:val="20"/>
+        </w:rPr>
+        <w:t>”</w:t>
+      </w:r>
+      <w:r>
+        <w:rPr>
+          <w:rFonts w:ascii="Microsoft Sans Serif" w:hAnsi="Microsoft Sans Serif" w:cs="Microsoft Sans Serif"/>
+          <w:color w:val="767171" w:themeColor="background2" w:themeShade="80"/>
+          <w:sz w:val="20"/>
+        </w:rPr>
+        <w:t>)</w:t>
+      </w:r>
+      <w:r>
+        <w:rPr>
+          <w:rFonts w:ascii="Microsoft Sans Serif" w:hAnsi="Microsoft Sans Serif" w:cs="Microsoft Sans Serif"/>
+          <w:color w:val="767171" w:themeColor="background2" w:themeShade="80"/>
+          <w:sz w:val="20"/>
+        </w:rPr>
+        <w:t xml:space="preserve"> el cual a su vez presenta un ancho del 100% (”</w:t>
+      </w:r>
+      <w:r>
+        <w:rPr>
+          <w:rFonts w:ascii="Microsoft Sans Serif" w:hAnsi="Microsoft Sans Serif" w:cs="Microsoft Sans Serif"/>
+          <w:b/>
+          <w:i/>
+          <w:color w:val="767171" w:themeColor="background2" w:themeShade="80"/>
+          <w:sz w:val="20"/>
+        </w:rPr>
+        <w:t>Width: 100%</w:t>
+      </w:r>
+      <w:r>
+        <w:rPr>
+          <w:rFonts w:ascii="Microsoft Sans Serif" w:hAnsi="Microsoft Sans Serif" w:cs="Microsoft Sans Serif"/>
+          <w:color w:val="767171" w:themeColor="background2" w:themeShade="80"/>
+          <w:sz w:val="20"/>
+        </w:rPr>
+        <w:t>”), una altura de 18em (“</w:t>
+      </w:r>
+      <w:r>
+        <w:rPr>
+          <w:rFonts w:ascii="Microsoft Sans Serif" w:hAnsi="Microsoft Sans Serif" w:cs="Microsoft Sans Serif"/>
+          <w:b/>
+          <w:i/>
+          <w:color w:val="767171" w:themeColor="background2" w:themeShade="80"/>
+          <w:sz w:val="20"/>
+        </w:rPr>
+        <w:t>height: 18em</w:t>
+      </w:r>
+      <w:r>
+        <w:rPr>
+          <w:rFonts w:ascii="Microsoft Sans Serif" w:hAnsi="Microsoft Sans Serif" w:cs="Microsoft Sans Serif"/>
+          <w:color w:val="767171" w:themeColor="background2" w:themeShade="80"/>
+          <w:sz w:val="20"/>
+        </w:rPr>
+        <w:t>”), el color de fondo es: (“</w:t>
+      </w:r>
+      <w:r>
+        <w:rPr>
+          <w:rFonts w:ascii="Microsoft Sans Serif" w:hAnsi="Microsoft Sans Serif" w:cs="Microsoft Sans Serif"/>
+          <w:b/>
+          <w:i/>
+          <w:color w:val="767171" w:themeColor="background2" w:themeShade="80"/>
+          <w:sz w:val="20"/>
+        </w:rPr>
+        <w:t>#454545</w:t>
+      </w:r>
+      <w:r>
+        <w:rPr>
+          <w:rFonts w:ascii="Microsoft Sans Serif" w:hAnsi="Microsoft Sans Serif" w:cs="Microsoft Sans Serif"/>
+          <w:color w:val="767171" w:themeColor="background2" w:themeShade="80"/>
+          <w:sz w:val="20"/>
+        </w:rPr>
+        <w:t>”</w:t>
+      </w:r>
+      <w:r>
+        <w:rPr>
+          <w:rFonts w:ascii="Microsoft Sans Serif" w:hAnsi="Microsoft Sans Serif" w:cs="Microsoft Sans Serif"/>
+          <w:color w:val="7F7F7F" w:themeColor="text1" w:themeTint="80"/>
+        </w:rPr>
+        <w:t>). Se le indica que el contenido esté justificado (“</w:t>
+      </w:r>
+      <w:r>
+        <w:rPr>
+          <w:rFonts w:ascii="Microsoft Sans Serif" w:hAnsi="Microsoft Sans Serif" w:cs="Microsoft Sans Serif"/>
+          <w:b/>
+          <w:i/>
+          <w:color w:val="7F7F7F" w:themeColor="text1" w:themeTint="80"/>
+        </w:rPr>
+        <w:t>justify-content: space-around</w:t>
+      </w:r>
+      <w:r>
+        <w:rPr>
+          <w:rFonts w:ascii="Microsoft Sans Serif" w:hAnsi="Microsoft Sans Serif" w:cs="Microsoft Sans Serif"/>
+          <w:color w:val="7F7F7F" w:themeColor="text1" w:themeTint="80"/>
+        </w:rPr>
+        <w:t xml:space="preserve">”), el tamaño de la fuente es de 13 pixeles y el color de la misma </w:t>
+      </w:r>
+      <w:r>
+        <w:rPr>
+          <w:rFonts w:ascii="Microsoft Sans Serif" w:hAnsi="Microsoft Sans Serif" w:cs="Microsoft Sans Serif"/>
+          <w:b/>
+          <w:i/>
+          <w:color w:val="7F7F7F" w:themeColor="text1" w:themeTint="80"/>
+        </w:rPr>
+        <w:t>(“#fff</w:t>
+      </w:r>
+      <w:r>
+        <w:rPr>
+          <w:rFonts w:ascii="Microsoft Sans Serif" w:hAnsi="Microsoft Sans Serif" w:cs="Microsoft Sans Serif"/>
+          <w:b/>
+          <w:i/>
+          <w:color w:val="7F7F7F" w:themeColor="text1" w:themeTint="80"/>
+        </w:rPr>
+        <w:t>f</w:t>
+      </w:r>
+      <w:r>
+        <w:rPr>
+          <w:rFonts w:ascii="Microsoft Sans Serif" w:hAnsi="Microsoft Sans Serif" w:cs="Microsoft Sans Serif"/>
+          <w:b/>
+          <w:i/>
+          <w:color w:val="7F7F7F" w:themeColor="text1" w:themeTint="80"/>
+        </w:rPr>
+        <w:t>”)</w:t>
+      </w:r>
+      <w:r>
+        <w:rPr>
+          <w:rFonts w:ascii="Microsoft Sans Serif" w:hAnsi="Microsoft Sans Serif" w:cs="Microsoft Sans Serif"/>
+          <w:color w:val="7F7F7F" w:themeColor="text1" w:themeTint="80"/>
+        </w:rPr>
+        <w:t>.</w:t>
+      </w:r>
+    </w:p>
+    <w:p>
+      <w:pPr>
+        <w:rPr>
+          <w:rFonts w:ascii="Microsoft Sans Serif" w:hAnsi="Microsoft Sans Serif" w:cs="Microsoft Sans Serif"/>
+        </w:rPr>
+      </w:pPr>
+      <w:r>
+        <w:rPr>
+          <w:noProof/>
+          <w:lang w:eastAsia="es-ES"/>
+        </w:rPr>
+        <w:drawing>
+          <wp:inline distT="0" distB="0" distL="0" distR="0" wp14:anchorId="14ACE3D6" wp14:editId="47AD4AE7">
+            <wp:extent cx="5568950" cy="1084633"/>
+            <wp:effectExtent l="0" t="0" r="0" b="1270"/>
+            <wp:docPr id="48" name="Imagen 48"/>
+            <wp:cNvGraphicFramePr>
+              <a:graphicFrameLocks xmlns:a="http://schemas.openxmlformats.org/drawingml/2006/main" noChangeAspect="1"/>
+            </wp:cNvGraphicFramePr>
+            <a:graphic xmlns:a="http://schemas.openxmlformats.org/drawingml/2006/main">
+              <a:graphicData uri="http://schemas.openxmlformats.org/drawingml/2006/picture">
+                <pic:pic xmlns:pic="http://schemas.openxmlformats.org/drawingml/2006/picture">
+                  <pic:nvPicPr>
+                    <pic:cNvPr id="0" name=""/>
+                    <pic:cNvPicPr/>
+                  </pic:nvPicPr>
+                  <pic:blipFill rotWithShape="1">
+                    <a:blip r:embed="rId9"/>
+                    <a:srcRect t="64327" r="792"/>
+                    <a:stretch/>
+                  </pic:blipFill>
+                  <pic:spPr bwMode="auto">
+                    <a:xfrm>
+                      <a:off x="0" y="0"/>
+                      <a:ext cx="5567690" cy="1084388"/>
+                    </a:xfrm>
+                    <a:prstGeom prst="rect">
+                      <a:avLst/>
+                    </a:prstGeom>
+                    <a:ln>
+                      <a:noFill/>
+                    </a:ln>
+                    <a:extLst>
+                      <a:ext uri="{53640926-AAD7-44D8-BBD7-CCE9431645EC}">
+                        <a14:shadowObscured xmlns:a14="http://schemas.microsoft.com/office/drawing/2010/main"/>
+                      </a:ext>
+                    </a:extLst>
+                  </pic:spPr>
+                </pic:pic>
+              </a:graphicData>
+            </a:graphic>
+          </wp:inline>
+        </w:drawing>
+      </w:r>
+    </w:p>
+    <w:p>
+      <w:pPr>
         <w:rPr>
           <w:rFonts w:ascii="Microsoft Sans Serif" w:hAnsi="Microsoft Sans Serif" w:cs="Microsoft Sans Serif"/>
         </w:rPr>
       </w:pPr>
     </w:p>
+    <w:p>
+      <w:pPr>
+        <w:pStyle w:val="Ttulo1"/>
+        <w:rPr>
+          <w:rFonts w:ascii="Microsoft Sans Serif" w:hAnsi="Microsoft Sans Serif" w:cs="Microsoft Sans Serif"/>
+          <w:sz w:val="52"/>
+          <w:szCs w:val="52"/>
+        </w:rPr>
+      </w:pPr>
+      <w:bookmarkStart w:id="4" w:name="_Toc22649928"/>
+      <w:bookmarkStart w:id="5" w:name="_Toc22650731"/>
+      <w:r>
+        <w:rPr>
+          <w:rFonts w:ascii="Microsoft Sans Serif" w:hAnsi="Microsoft Sans Serif" w:cs="Microsoft Sans Serif"/>
+          <w:sz w:val="52"/>
+          <w:szCs w:val="52"/>
+        </w:rPr>
+        <w:lastRenderedPageBreak/>
+        <w:t>USO Y PROPORCIÓN DE IMAGEN</w:t>
+      </w:r>
+      <w:bookmarkEnd w:id="4"/>
+      <w:bookmarkEnd w:id="5"/>
+    </w:p>
+    <w:p>
+      <w:pPr>
+        <w:rPr>
+          <w:rFonts w:ascii="Microsoft Sans Serif" w:hAnsi="Microsoft Sans Serif" w:cs="Microsoft Sans Serif"/>
+          <w:b/>
+          <w:szCs w:val="24"/>
+        </w:rPr>
+      </w:pPr>
+      <w:r>
+        <w:rPr>
+          <w:rFonts w:ascii="Microsoft Sans Serif" w:hAnsi="Microsoft Sans Serif" w:cs="Microsoft Sans Serif"/>
+          <w:b/>
+          <w:szCs w:val="24"/>
+        </w:rPr>
+        <w:t>Imágenes de la página principal</w:t>
+      </w:r>
+    </w:p>
+    <w:p>
+      <w:pPr>
+        <w:rPr>
+          <w:rFonts w:ascii="Microsoft Sans Serif" w:hAnsi="Microsoft Sans Serif" w:cs="Microsoft Sans Serif"/>
+          <w:szCs w:val="24"/>
+        </w:rPr>
+      </w:pPr>
+      <w:r>
+        <w:rPr>
+          <w:rFonts w:ascii="Microsoft Sans Serif" w:hAnsi="Microsoft Sans Serif" w:cs="Microsoft Sans Serif"/>
+          <w:szCs w:val="24"/>
+        </w:rPr>
+        <w:t xml:space="preserve">El formato elegido para las imágenes empleadas en la web ha sido </w:t>
+      </w:r>
+      <w:r>
+        <w:rPr>
+          <w:rFonts w:ascii="Microsoft Sans Serif" w:hAnsi="Microsoft Sans Serif" w:cs="Microsoft Sans Serif"/>
+          <w:i/>
+          <w:szCs w:val="24"/>
+        </w:rPr>
+        <w:t>“</w:t>
+      </w:r>
+      <w:r>
+        <w:rPr>
+          <w:rFonts w:ascii="Microsoft Sans Serif" w:hAnsi="Microsoft Sans Serif" w:cs="Microsoft Sans Serif"/>
+          <w:b/>
+          <w:i/>
+          <w:color w:val="7F7F7F" w:themeColor="text1" w:themeTint="80"/>
+          <w:szCs w:val="24"/>
+        </w:rPr>
+        <w:t>.jpg</w:t>
+      </w:r>
+      <w:r>
+        <w:rPr>
+          <w:rFonts w:ascii="Microsoft Sans Serif" w:hAnsi="Microsoft Sans Serif" w:cs="Microsoft Sans Serif"/>
+          <w:i/>
+          <w:szCs w:val="24"/>
+        </w:rPr>
+        <w:t>”</w:t>
+      </w:r>
+      <w:r>
+        <w:rPr>
+          <w:rFonts w:ascii="Microsoft Sans Serif" w:hAnsi="Microsoft Sans Serif" w:cs="Microsoft Sans Serif"/>
+          <w:szCs w:val="24"/>
+        </w:rPr>
+        <w:t xml:space="preserve"> el tamaño de estás es variable por lo que para ofrecer una presentación coherente se les ha reajustado el tamaño mediante CSS tal y como se puede ver en los </w:t>
+      </w:r>
+      <w:r>
+        <w:rPr>
+          <w:rFonts w:ascii="Microsoft Sans Serif" w:hAnsi="Microsoft Sans Serif" w:cs="Microsoft Sans Serif"/>
+          <w:szCs w:val="24"/>
+        </w:rPr>
+        <w:t>siguientes apartados</w:t>
+      </w:r>
+      <w:r>
+        <w:rPr>
+          <w:rFonts w:ascii="Microsoft Sans Serif" w:hAnsi="Microsoft Sans Serif" w:cs="Microsoft Sans Serif"/>
+          <w:szCs w:val="24"/>
+        </w:rPr>
+        <w:t>.</w:t>
+      </w:r>
+    </w:p>
+    <w:p>
+      <w:pPr>
+        <w:rPr>
+          <w:rFonts w:ascii="Microsoft Sans Serif" w:hAnsi="Microsoft Sans Serif" w:cs="Microsoft Sans Serif"/>
+          <w:sz w:val="48"/>
+          <w:szCs w:val="48"/>
+        </w:rPr>
+      </w:pPr>
+      <w:r>
+        <w:rPr>
+          <w:noProof/>
+          <w:lang w:eastAsia="es-ES"/>
+        </w:rPr>
+        <w:drawing>
+          <wp:inline distT="0" distB="0" distL="0" distR="0" wp14:anchorId="5E1F68AB" wp14:editId="75FF3F69">
+            <wp:extent cx="6094452" cy="3448050"/>
+            <wp:effectExtent l="0" t="0" r="1905" b="0"/>
+            <wp:docPr id="53" name="Imagen 53"/>
+            <wp:cNvGraphicFramePr>
+              <a:graphicFrameLocks xmlns:a="http://schemas.openxmlformats.org/drawingml/2006/main" noChangeAspect="1"/>
+            </wp:cNvGraphicFramePr>
+            <a:graphic xmlns:a="http://schemas.openxmlformats.org/drawingml/2006/main">
+              <a:graphicData uri="http://schemas.openxmlformats.org/drawingml/2006/picture">
+                <pic:pic xmlns:pic="http://schemas.openxmlformats.org/drawingml/2006/picture">
+                  <pic:nvPicPr>
+                    <pic:cNvPr id="0" name=""/>
+                    <pic:cNvPicPr/>
+                  </pic:nvPicPr>
+                  <pic:blipFill rotWithShape="1">
+                    <a:blip r:embed="rId10"/>
+                    <a:srcRect l="14367" t="20467" r="14253" b="4972"/>
+                    <a:stretch/>
+                  </pic:blipFill>
+                  <pic:spPr bwMode="auto">
+                    <a:xfrm>
+                      <a:off x="0" y="0"/>
+                      <a:ext cx="6094665" cy="3448170"/>
+                    </a:xfrm>
+                    <a:prstGeom prst="rect">
+                      <a:avLst/>
+                    </a:prstGeom>
+                    <a:ln>
+                      <a:noFill/>
+                    </a:ln>
+                    <a:extLst>
+                      <a:ext uri="{53640926-AAD7-44D8-BBD7-CCE9431645EC}">
+                        <a14:shadowObscured xmlns:a14="http://schemas.microsoft.com/office/drawing/2010/main"/>
+                      </a:ext>
+                    </a:extLst>
+                  </pic:spPr>
+                </pic:pic>
+              </a:graphicData>
+            </a:graphic>
+          </wp:inline>
+        </w:drawing>
+      </w:r>
+    </w:p>
+    <w:p>
+      <w:pPr>
+        <w:pStyle w:val="Ttulo1"/>
+        <w:rPr>
+          <w:rFonts w:ascii="Microsoft Sans Serif" w:hAnsi="Microsoft Sans Serif" w:cs="Microsoft Sans Serif"/>
+          <w:sz w:val="52"/>
+          <w:szCs w:val="52"/>
+        </w:rPr>
+      </w:pPr>
+      <w:bookmarkStart w:id="6" w:name="_Toc22649929"/>
+      <w:bookmarkStart w:id="7" w:name="_Toc22650732"/>
+      <w:r>
+        <w:rPr>
+          <w:rFonts w:ascii="Microsoft Sans Serif" w:hAnsi="Microsoft Sans Serif" w:cs="Microsoft Sans Serif"/>
+          <w:sz w:val="52"/>
+          <w:szCs w:val="52"/>
+        </w:rPr>
+        <w:t>USO DE ICONOS</w:t>
+      </w:r>
+      <w:bookmarkEnd w:id="6"/>
+      <w:bookmarkEnd w:id="7"/>
+    </w:p>
+    <w:p>
+      <w:pPr>
+        <w:rPr>
+          <w:rFonts w:ascii="Microsoft Sans Serif" w:hAnsi="Microsoft Sans Serif" w:cs="Microsoft Sans Serif"/>
+          <w:b/>
+          <w:sz w:val="24"/>
+          <w:szCs w:val="48"/>
+        </w:rPr>
+      </w:pPr>
+      <w:r>
+        <w:rPr>
+          <w:rFonts w:ascii="Microsoft Sans Serif" w:hAnsi="Microsoft Sans Serif" w:cs="Microsoft Sans Serif"/>
+          <w:b/>
+          <w:sz w:val="24"/>
+          <w:szCs w:val="48"/>
+        </w:rPr>
+        <w:t>Iconos en la web</w:t>
+      </w:r>
+    </w:p>
+    <w:p>
+      <w:pPr>
+        <w:rPr>
+          <w:rFonts w:ascii="Microsoft Sans Serif" w:hAnsi="Microsoft Sans Serif" w:cs="Microsoft Sans Serif"/>
+        </w:rPr>
+      </w:pPr>
+      <w:r>
+        <w:rPr>
+          <w:rFonts w:ascii="Microsoft Sans Serif" w:hAnsi="Microsoft Sans Serif" w:cs="Microsoft Sans Serif"/>
+        </w:rPr>
+        <w:t xml:space="preserve">Los iconos empleados en la web los podemos encontrar en el </w:t>
+      </w:r>
+      <w:r>
+        <w:rPr>
+          <w:rFonts w:ascii="Microsoft Sans Serif" w:hAnsi="Microsoft Sans Serif" w:cs="Microsoft Sans Serif"/>
+          <w:i/>
+        </w:rPr>
+        <w:t>“</w:t>
+      </w:r>
+      <w:r>
+        <w:rPr>
+          <w:rFonts w:ascii="Microsoft Sans Serif" w:hAnsi="Microsoft Sans Serif" w:cs="Microsoft Sans Serif"/>
+          <w:i/>
+          <w:color w:val="7F7F7F" w:themeColor="text1" w:themeTint="80"/>
+        </w:rPr>
+        <w:t>footer</w:t>
+      </w:r>
+      <w:r>
+        <w:rPr>
+          <w:rFonts w:ascii="Microsoft Sans Serif" w:hAnsi="Microsoft Sans Serif" w:cs="Microsoft Sans Serif"/>
+          <w:i/>
+        </w:rPr>
+        <w:t>”</w:t>
+      </w:r>
+      <w:r>
+        <w:rPr>
+          <w:rFonts w:ascii="Microsoft Sans Serif" w:hAnsi="Microsoft Sans Serif" w:cs="Microsoft Sans Serif"/>
+        </w:rPr>
+        <w:t xml:space="preserve">. Dichos iconos están con un formato </w:t>
+      </w:r>
+      <w:r>
+        <w:rPr>
+          <w:rFonts w:ascii="Microsoft Sans Serif" w:hAnsi="Microsoft Sans Serif" w:cs="Microsoft Sans Serif"/>
+          <w:b/>
+          <w:i/>
+        </w:rPr>
+        <w:t>“</w:t>
+      </w:r>
+      <w:r>
+        <w:rPr>
+          <w:rFonts w:ascii="Microsoft Sans Serif" w:hAnsi="Microsoft Sans Serif" w:cs="Microsoft Sans Serif"/>
+          <w:b/>
+          <w:i/>
+          <w:color w:val="7F7F7F" w:themeColor="text1" w:themeTint="80"/>
+        </w:rPr>
+        <w:t>.</w:t>
+      </w:r>
+      <w:r>
+        <w:rPr>
+          <w:rFonts w:ascii="Microsoft Sans Serif" w:hAnsi="Microsoft Sans Serif" w:cs="Microsoft Sans Serif"/>
+          <w:b/>
+          <w:i/>
+          <w:color w:val="7F7F7F" w:themeColor="text1" w:themeTint="80"/>
+        </w:rPr>
+        <w:t>png</w:t>
+      </w:r>
+      <w:r>
+        <w:rPr>
+          <w:rFonts w:ascii="Microsoft Sans Serif" w:hAnsi="Microsoft Sans Serif" w:cs="Microsoft Sans Serif"/>
+          <w:b/>
+          <w:i/>
+        </w:rPr>
+        <w:t>”</w:t>
+      </w:r>
+      <w:r>
+        <w:rPr>
+          <w:rFonts w:ascii="Microsoft Sans Serif" w:hAnsi="Microsoft Sans Serif" w:cs="Microsoft Sans Serif"/>
+        </w:rPr>
+        <w:t xml:space="preserve">. Esto se debe a que es un formato que almacena con mayor calidad las imágenes lo que otorga la posibilidad de modificar el tamaño de los mismos con la seguridad de que no pierdan tanta calidad como podría pasar si tuvieran formato </w:t>
+      </w:r>
+      <w:r>
+        <w:rPr>
+          <w:rFonts w:ascii="Microsoft Sans Serif" w:hAnsi="Microsoft Sans Serif" w:cs="Microsoft Sans Serif"/>
+          <w:i/>
+        </w:rPr>
+        <w:t>“</w:t>
+      </w:r>
+      <w:r>
+        <w:rPr>
+          <w:rFonts w:ascii="Microsoft Sans Serif" w:hAnsi="Microsoft Sans Serif" w:cs="Microsoft Sans Serif"/>
+          <w:i/>
+          <w:color w:val="7F7F7F" w:themeColor="text1" w:themeTint="80"/>
+        </w:rPr>
+        <w:t>.jpg</w:t>
+      </w:r>
+      <w:r>
+        <w:rPr>
+          <w:rFonts w:ascii="Microsoft Sans Serif" w:hAnsi="Microsoft Sans Serif" w:cs="Microsoft Sans Serif"/>
+          <w:i/>
+        </w:rPr>
+        <w:t>”</w:t>
+      </w:r>
+      <w:r>
+        <w:rPr>
+          <w:rFonts w:ascii="Microsoft Sans Serif" w:hAnsi="Microsoft Sans Serif" w:cs="Microsoft Sans Serif"/>
+        </w:rPr>
+        <w:t xml:space="preserve">. </w:t>
+      </w:r>
+    </w:p>
+    <w:p>
+      <w:pPr>
+        <w:rPr>
+          <w:rFonts w:ascii="Microsoft Sans Serif" w:hAnsi="Microsoft Sans Serif" w:cs="Microsoft Sans Serif"/>
+        </w:rPr>
+      </w:pPr>
+      <w:r>
+        <w:rPr>
+          <w:noProof/>
+          <w:lang w:eastAsia="es-ES"/>
+        </w:rPr>
+        <mc:AlternateContent>
+          <mc:Choice Requires="wps">
+            <w:drawing>
+              <wp:anchor distT="0" distB="0" distL="114300" distR="114300" simplePos="0" relativeHeight="251664384" behindDoc="0" locked="0" layoutInCell="1" allowOverlap="1" wp14:anchorId="5C30906F" wp14:editId="4E21E4BD">
+                <wp:simplePos x="0" y="0"/>
+                <wp:positionH relativeFrom="column">
+                  <wp:posOffset>88265</wp:posOffset>
+                </wp:positionH>
+                <wp:positionV relativeFrom="paragraph">
+                  <wp:posOffset>398780</wp:posOffset>
+                </wp:positionV>
+                <wp:extent cx="171450" cy="781050"/>
+                <wp:effectExtent l="0" t="0" r="19050" b="19050"/>
+                <wp:wrapNone/>
+                <wp:docPr id="52" name="52 Rectángulo redondeado"/>
+                <wp:cNvGraphicFramePr/>
+                <a:graphic xmlns:a="http://schemas.openxmlformats.org/drawingml/2006/main">
+                  <a:graphicData uri="http://schemas.microsoft.com/office/word/2010/wordprocessingShape">
+                    <wps:wsp>
+                      <wps:cNvSpPr/>
+                      <wps:spPr>
+                        <a:xfrm>
+                          <a:off x="0" y="0"/>
+                          <a:ext cx="171450" cy="781050"/>
+                        </a:xfrm>
+                        <a:prstGeom prst="roundRect">
+                          <a:avLst/>
+                        </a:prstGeom>
+                        <a:noFill/>
+                        <a:ln w="19050">
+                          <a:solidFill>
+                            <a:srgbClr val="00B0F0"/>
+                          </a:solidFill>
+                        </a:ln>
+                      </wps:spPr>
+                      <wps:style>
+                        <a:lnRef idx="2">
+                          <a:schemeClr val="accent1">
+                            <a:shade val="50000"/>
+                          </a:schemeClr>
+                        </a:lnRef>
+                        <a:fillRef idx="1">
+                          <a:schemeClr val="accent1"/>
+                        </a:fillRef>
+                        <a:effectRef idx="0">
+                          <a:schemeClr val="accent1"/>
+                        </a:effectRef>
+                        <a:fontRef idx="minor">
+                          <a:schemeClr val="lt1"/>
+                        </a:fontRef>
+                      </wps:style>
+                      <wps:bodyPr rot="0" spcFirstLastPara="0" vertOverflow="overflow" horzOverflow="overflow" vert="horz" wrap="square" lIns="91440" tIns="45720" rIns="91440" bIns="45720" numCol="1" spcCol="0" rtlCol="0" fromWordArt="0" anchor="ctr" anchorCtr="0" forceAA="0" compatLnSpc="1">
+                        <a:prstTxWarp prst="textNoShape">
+                          <a:avLst/>
+                        </a:prstTxWarp>
+                        <a:noAutofit/>
+                      </wps:bodyPr>
+                    </wps:wsp>
+                  </a:graphicData>
+                </a:graphic>
+                <wp14:sizeRelH relativeFrom="margin">
+                  <wp14:pctWidth>0</wp14:pctWidth>
+                </wp14:sizeRelH>
+                <wp14:sizeRelV relativeFrom="margin">
+                  <wp14:pctHeight>0</wp14:pctHeight>
+                </wp14:sizeRelV>
+              </wp:anchor>
+            </w:drawing>
+          </mc:Choice>
+          <mc:Fallback>
+            <w:pict>
+              <v:roundrect w14:anchorId="4DBA80E0" id="52 Rectángulo redondeado" o:spid="_x0000_s1026" style="position:absolute;margin-left:6.95pt;margin-top:31.4pt;width:13.5pt;height:61.5pt;z-index:251664384;visibility:visible;mso-wrap-style:square;mso-width-percent:0;mso-height-percent:0;mso-wrap-distance-left:9pt;mso-wrap-distance-top:0;mso-wrap-distance-right:9pt;mso-wrap-distance-bottom:0;mso-position-horizontal:absolute;mso-position-horizontal-relative:text;mso-position-vertical:absolute;mso-position-vertical-relative:text;mso-width-percent:0;mso-height-percent:0;mso-width-relative:margin;mso-height-relative:margin;v-text-anchor:middle" arcsize="10923f" o:gfxdata="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" filled="f" strokecolor="#00b0f0" strokeweight="1.5pt">
+                <v:stroke joinstyle="miter"/>
+              </v:roundrect>
+            </w:pict>
+          </mc:Fallback>
+        </mc:AlternateContent>
+      </w:r>
+      <w:r>
+        <w:rPr>
+          <w:noProof/>
+          <w:lang w:eastAsia="es-ES"/>
+        </w:rPr>
+        <mc:AlternateContent>
+          <mc:Choice Requires="wps">
+            <w:drawing>
+              <wp:anchor distT="0" distB="0" distL="114300" distR="114300" simplePos="0" relativeHeight="251663360" behindDoc="0" locked="0" layoutInCell="1" allowOverlap="1" wp14:anchorId="05510E84" wp14:editId="11A687FE">
+                <wp:simplePos x="0" y="0"/>
+                <wp:positionH relativeFrom="column">
+                  <wp:posOffset>5244465</wp:posOffset>
+                </wp:positionH>
+                <wp:positionV relativeFrom="paragraph">
+                  <wp:posOffset>367030</wp:posOffset>
+                </wp:positionV>
+                <wp:extent cx="203735" cy="1016000"/>
+                <wp:effectExtent l="0" t="0" r="25400" b="12700"/>
+                <wp:wrapNone/>
+                <wp:docPr id="51" name="51 Rectángulo redondeado"/>
+                <wp:cNvGraphicFramePr/>
+                <a:graphic xmlns:a="http://schemas.openxmlformats.org/drawingml/2006/main">
+                  <a:graphicData uri="http://schemas.microsoft.com/office/word/2010/wordprocessingShape">
+                    <wps:wsp>
+                      <wps:cNvSpPr/>
+                      <wps:spPr>
+                        <a:xfrm>
+                          <a:off x="0" y="0"/>
+                          <a:ext cx="203735" cy="1016000"/>
+                        </a:xfrm>
+                        <a:prstGeom prst="roundRect">
+                          <a:avLst/>
+                        </a:prstGeom>
+                        <a:noFill/>
+                        <a:ln w="19050">
+                          <a:solidFill>
+                            <a:srgbClr val="00B0F0"/>
+                          </a:solidFill>
+                        </a:ln>
+                      </wps:spPr>
+                      <wps:style>
+                        <a:lnRef idx="2">
+                          <a:schemeClr val="accent1">
+                            <a:shade val="50000"/>
+                          </a:schemeClr>
+                        </a:lnRef>
+                        <a:fillRef idx="1">
+                          <a:schemeClr val="accent1"/>
+                        </a:fillRef>
+                        <a:effectRef idx="0">
+                          <a:schemeClr val="accent1"/>
+                        </a:effectRef>
+                        <a:fontRef idx="minor">
+                          <a:schemeClr val="lt1"/>
+                        </a:fontRef>
+                      </wps:style>
+                      <wps:bodyPr rot="0" spcFirstLastPara="0" vertOverflow="overflow" horzOverflow="overflow" vert="horz" wrap="square" lIns="91440" tIns="45720" rIns="91440" bIns="45720" numCol="1" spcCol="0" rtlCol="0" fromWordArt="0" anchor="ctr" anchorCtr="0" forceAA="0" compatLnSpc="1">
+                        <a:prstTxWarp prst="textNoShape">
+                          <a:avLst/>
+                        </a:prstTxWarp>
+                        <a:noAutofit/>
+                      </wps:bodyPr>
+                    </wps:wsp>
+                  </a:graphicData>
+                </a:graphic>
+              </wp:anchor>
+            </w:drawing>
+          </mc:Choice>
+          <mc:Fallback>
+            <w:pict>
+              <v:roundrect w14:anchorId="27954AA7" id="51 Rectángulo redondeado" o:spid="_x0000_s1026" style="position:absolute;margin-left:412.95pt;margin-top:28.9pt;width:16.05pt;height:80pt;z-index:251663360;visibility:visible;mso-wrap-style:square;mso-wrap-distance-left:9pt;mso-wrap-distance-top:0;mso-wrap-distance-right:9pt;mso-wrap-distance-bottom:0;mso-position-horizontal:absolute;mso-position-horizontal-relative:text;mso-position-vertical:absolute;mso-position-vertical-relative:text;v-text-anchor:middle" arcsize="10923f" o:gfxdata="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" filled="f" strokecolor="#00b0f0" strokeweight="1.5pt">
+                <v:stroke joinstyle="miter"/>
+              </v:roundrect>
+            </w:pict>
+          </mc:Fallback>
+        </mc:AlternateContent>
+      </w:r>
+      <w:r>
+        <w:rPr>
+          <w:noProof/>
+          <w:lang w:eastAsia="es-ES"/>
+        </w:rPr>
+        <w:drawing>
+          <wp:inline distT="0" distB="0" distL="0" distR="0" wp14:anchorId="3CBBCAEE" wp14:editId="0B64D405">
+            <wp:extent cx="6107428" cy="1568450"/>
+            <wp:effectExtent l="0" t="0" r="8255" b="0"/>
+            <wp:docPr id="50" name="Imagen 50"/>
+            <wp:cNvGraphicFramePr>
+              <a:graphicFrameLocks xmlns:a="http://schemas.openxmlformats.org/drawingml/2006/main" noChangeAspect="1"/>
+            </wp:cNvGraphicFramePr>
+            <a:graphic xmlns:a="http://schemas.openxmlformats.org/drawingml/2006/main">
+              <a:graphicData uri="http://schemas.openxmlformats.org/drawingml/2006/picture">
+                <pic:pic xmlns:pic="http://schemas.openxmlformats.org/drawingml/2006/picture">
+                  <pic:nvPicPr>
+                    <pic:cNvPr id="0" name=""/>
+                    <pic:cNvPicPr/>
+                  </pic:nvPicPr>
+                  <pic:blipFill rotWithShape="1">
+                    <a:blip r:embed="rId11"/>
+                    <a:srcRect l="43100" t="72472" r="11765" b="6128"/>
+                    <a:stretch/>
+                  </pic:blipFill>
+                  <pic:spPr bwMode="auto">
+                    <a:xfrm>
+                      <a:off x="0" y="0"/>
+                      <a:ext cx="6106046" cy="1568095"/>
+                    </a:xfrm>
+                    <a:prstGeom prst="rect">
+                      <a:avLst/>
+                    </a:prstGeom>
+                    <a:ln>
+                      <a:noFill/>
+                    </a:ln>
+                    <a:extLst>
+                      <a:ext uri="{53640926-AAD7-44D8-BBD7-CCE9431645EC}">
+                        <a14:shadowObscured xmlns:a14="http://schemas.microsoft.com/office/drawing/2010/main"/>
+                      </a:ext>
+                    </a:extLst>
+                  </pic:spPr>
+                </pic:pic>
+              </a:graphicData>
+            </a:graphic>
+          </wp:inline>
+        </w:drawing>
+      </w:r>
+    </w:p>
+    <w:p/>
     <w:sectPr>
-      <w:pgSz w:w="11906" w:h="16838" w:code="9"/>
-      <w:pgMar w:top="720" w:right="1134" w:bottom="1418" w:left="1701" w:header="709" w:footer="709" w:gutter="0"/>
+      <w:headerReference w:type="even" r:id="rId12"/>
+      <w:headerReference w:type="default" r:id="rId13"/>
+      <w:footerReference w:type="even" r:id="rId14"/>
+      <w:footerReference w:type="default" r:id="rId15"/>
+      <w:headerReference w:type="first" r:id="rId16"/>
+      <w:footerReference w:type="first" r:id="rId17"/>
+      <w:pgSz w:w="11906" w:h="16838"/>
+      <w:pgMar w:top="1134" w:right="851" w:bottom="1134" w:left="1134" w:header="709" w:footer="709" w:gutter="0"/>
       <w:pgNumType w:start="0"/>
       <w:cols w:space="708"/>
       <w:titlePg/>
@@ -4689,14 +5862,25 @@
 
 <file path=word/footer1.xml><?xml version="1.0" encoding="utf-8"?>
 <w:ftr xmlns:wpc="http://schemas.microsoft.com/office/word/2010/wordprocessingCanvas" xmlns:cx="http://schemas.microsoft.com/office/drawing/2014/chartex" xmlns:mc="http://schemas.openxmlformats.org/markup-compatibility/2006" xmlns:o="urn:schemas-microsoft-com:office:office" xmlns:r="http://schemas.openxmlformats.org/officeDocument/2006/relationships" xmlns:m="http://schemas.openxmlformats.org/officeDocument/2006/math" xmlns:v="urn:schemas-microsoft-com:vml" xmlns:wp14="http://schemas.microsoft.com/office/word/2010/wordprocessingDrawing" xmlns:wp="http://schemas.openxmlformats.org/drawingml/2006/wordprocessingDrawing" xmlns:w10="urn:schemas-microsoft-com:office:word" xmlns:w="http://schemas.openxmlformats.org/wordprocessingml/2006/main" xmlns:w14="http://schemas.microsoft.com/office/word/2010/wordml" xmlns:w15="http://schemas.microsoft.com/office/word/2012/wordml" xmlns:w16se="http://schemas.microsoft.com/office/word/2015/wordml/symex" xmlns:wpg="http://schemas.microsoft.com/office/word/2010/wordprocessingGroup" xmlns:wpi="http://schemas.microsoft.com/office/word/2010/wordprocessingInk" xmlns:wne="http://schemas.microsoft.com/office/word/2006/wordml" xmlns:wps="http://schemas.microsoft.com/office/word/2010/wordprocessingShape" mc:Ignorable="w14 w15 w16se wp14">
+  <w:p>
+    <w:pPr>
+      <w:pStyle w:val="Piedepgina"/>
+    </w:pPr>
+  </w:p>
+</w:ftr>
+</file>
+
+<file path=word/footer2.xml><?xml version="1.0" encoding="utf-8"?>
+<w:ftr xmlns:wpc="http://schemas.microsoft.com/office/word/2010/wordprocessingCanvas" xmlns:cx="http://schemas.microsoft.com/office/drawing/2014/chartex" xmlns:mc="http://schemas.openxmlformats.org/markup-compatibility/2006" xmlns:o="urn:schemas-microsoft-com:office:office" xmlns:r="http://schemas.openxmlformats.org/officeDocument/2006/relationships" xmlns:m="http://schemas.openxmlformats.org/officeDocument/2006/math" xmlns:v="urn:schemas-microsoft-com:vml" xmlns:wp14="http://schemas.microsoft.com/office/word/2010/wordprocessingDrawing" xmlns:wp="http://schemas.openxmlformats.org/drawingml/2006/wordprocessingDrawing" xmlns:w10="urn:schemas-microsoft-com:office:word" xmlns:w="http://schemas.openxmlformats.org/wordprocessingml/2006/main" xmlns:w14="http://schemas.microsoft.com/office/word/2010/wordml" xmlns:w15="http://schemas.microsoft.com/office/word/2012/wordml" xmlns:w16se="http://schemas.microsoft.com/office/word/2015/wordml/symex" xmlns:wpg="http://schemas.microsoft.com/office/word/2010/wordprocessingGroup" xmlns:wpi="http://schemas.microsoft.com/office/word/2010/wordprocessingInk" xmlns:wne="http://schemas.microsoft.com/office/word/2006/wordml" xmlns:wps="http://schemas.microsoft.com/office/word/2010/wordprocessingShape" mc:Ignorable="w14 w15 w16se wp14">
   <w:sdt>
     <w:sdtPr>
-      <w:id w:val="1982109371"/>
+      <w:id w:val="-1820882261"/>
       <w:docPartObj>
         <w:docPartGallery w:val="Page Numbers (Bottom of Page)"/>
         <w:docPartUnique/>
       </w:docPartObj>
     </w:sdtPr>
+    <w:sdtEndPr/>
     <w:sdtContent>
       <w:p>
         <w:pPr>
@@ -4721,7 +5905,7 @@
                   <wp:extent cx="419100" cy="321945"/>
                   <wp:effectExtent l="1905" t="19050" r="0" b="11430"/>
                   <wp:wrapNone/>
-                  <wp:docPr id="36" name="Grupo 36"/>
+                  <wp:docPr id="33" name="Grupo 33"/>
                   <wp:cNvGraphicFramePr>
                     <a:graphicFrameLocks xmlns:a="http://schemas.openxmlformats.org/drawingml/2006/main"/>
                   </wp:cNvGraphicFramePr>
@@ -4740,7 +5924,7 @@
                           </a:xfrm>
                         </wpg:grpSpPr>
                         <wps:wsp>
-                          <wps:cNvPr id="37" name="AutoShape 88"/>
+                          <wps:cNvPr id="34" name="AutoShape 88"/>
                           <wps:cNvSpPr>
                             <a:spLocks noChangeArrowheads="1"/>
                           </wps:cNvSpPr>
@@ -4776,7 +5960,7 @@
                           </wps:bodyPr>
                         </wps:wsp>
                         <wps:wsp>
-                          <wps:cNvPr id="38" name="Rectangle 89"/>
+                          <wps:cNvPr id="35" name="Rectangle 89"/>
                           <wps:cNvSpPr>
                             <a:spLocks noChangeArrowheads="1"/>
                           </wps:cNvSpPr>
@@ -4812,7 +5996,7 @@
                           </wps:bodyPr>
                         </wps:wsp>
                         <wps:wsp>
-                          <wps:cNvPr id="39" name="Text Box 90"/>
+                          <wps:cNvPr id="36" name="Text Box 90"/>
                           <wps:cNvSpPr txBox="1">
                             <a:spLocks noChangeArrowheads="1"/>
                           </wps:cNvSpPr>
@@ -4876,7 +6060,7 @@
                                     <w:sz w:val="16"/>
                                     <w:szCs w:val="16"/>
                                   </w:rPr>
-                                  <w:t>2</w:t>
+                                  <w:t>1</w:t>
                                 </w:r>
                                 <w:r>
                                   <w:rPr>
@@ -4894,7 +6078,7 @@
                           </wps:bodyPr>
                         </wps:wsp>
                         <wpg:grpSp>
-                          <wpg:cNvPr id="40" name="Group 91"/>
+                          <wpg:cNvPr id="37" name="Group 91"/>
                           <wpg:cNvGrpSpPr>
                             <a:grpSpLocks/>
                           </wpg:cNvGrpSpPr>
@@ -4907,7 +6091,7 @@
                             </a:xfrm>
                           </wpg:grpSpPr>
                           <wps:wsp>
-                            <wps:cNvPr id="41" name="AutoShape 92"/>
+                            <wps:cNvPr id="38" name="AutoShape 92"/>
                             <wps:cNvSpPr>
                               <a:spLocks noChangeArrowheads="1"/>
                             </wps:cNvSpPr>
@@ -4997,7 +6181,7 @@
                             </wps:bodyPr>
                           </wps:wsp>
                           <wps:wsp>
-                            <wps:cNvPr id="42" name="AutoShape 93"/>
+                            <wps:cNvPr id="39" name="AutoShape 93"/>
                             <wps:cNvSpPr>
                               <a:spLocks noChangeArrowheads="1"/>
                             </wps:cNvSpPr>
@@ -5101,18 +6285,18 @@
             </mc:Choice>
             <mc:Fallback>
               <w:pict>
-                <v:group id="Grupo 36" o:spid="_x0000_s1057" style="position:absolute;margin-left:-18.2pt;margin-top:0;width:33pt;height:25.35pt;z-index:251659264;mso-position-horizontal:right;mso-position-horizontal-relative:margin;mso-position-vertical:center;mso-position-vertical-relative:bottom-margin-area" coordorigin="1731,14550" coordsize="660,507" o:gfxdata="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" o:allowincell="f">
+                <v:group id="Grupo 33" o:spid="_x0000_s1057" style="position:absolute;margin-left:-18.2pt;margin-top:0;width:33pt;height:25.35pt;z-index:251659264;mso-position-horizontal:right;mso-position-horizontal-relative:margin;mso-position-vertical:center;mso-position-vertical-relative:bottom-margin-area" coordorigin="1731,14550" coordsize="660,507" o:gfxdata="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" o:allowincell="f">
                   <v:shapetype id="_x0000_t4" coordsize="21600,21600" o:spt="4" path="m10800,l,10800,10800,21600,21600,10800xe">
                     <v:stroke joinstyle="miter"/>
                     <v:path gradientshapeok="t" o:connecttype="rect" textboxrect="5400,5400,16200,16200"/>
                   </v:shapetype>
-                  <v:shape id="AutoShape 88" o:spid="_x0000_s1058" type="#_x0000_t4" style="position:absolute;left:1793;top:14550;width:536;height:507;visibility:visible;mso-wrap-style:square;v-text-anchor:top" o:gfxdata="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" filled="f" strokecolor="#a5a5a5"/>
-                  <v:rect id="Rectangle 89" o:spid="_x0000_s1059" style="position:absolute;left:1848;top:14616;width:427;height:375;visibility:visible;mso-wrap-style:square;v-text-anchor:top" o:gfxdata="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" filled="f" strokecolor="#a5a5a5"/>
+                  <v:shape id="AutoShape 88" o:spid="_x0000_s1058" type="#_x0000_t4" style="position:absolute;left:1793;top:14550;width:536;height:507;visibility:visible;mso-wrap-style:square;v-text-anchor:top" o:gfxdata="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" filled="f" strokecolor="#a5a5a5"/>
+                  <v:rect id="Rectangle 89" o:spid="_x0000_s1059" style="position:absolute;left:1848;top:14616;width:427;height:375;visibility:visible;mso-wrap-style:square;v-text-anchor:top" o:gfxdata="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" filled="f" strokecolor="#a5a5a5"/>
                   <v:shapetype id="_x0000_t202" coordsize="21600,21600" o:spt="202" path="m,l,21600r21600,l21600,xe">
                     <v:stroke joinstyle="miter"/>
                     <v:path gradientshapeok="t" o:connecttype="rect"/>
                   </v:shapetype>
-                  <v:shape id="Text Box 90" o:spid="_x0000_s1060" type="#_x0000_t202" style="position:absolute;left:1731;top:14639;width:660;height:330;visibility:visible;mso-wrap-style:square;v-text-anchor:top" o:gfxdata="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" filled="f" stroked="f">
+                  <v:shape id="Text Box 90" o:spid="_x0000_s1060" type="#_x0000_t202" style="position:absolute;left:1731;top:14639;width:660;height:330;visibility:visible;mso-wrap-style:square;v-text-anchor:top" o:gfxdata="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" filled="f" stroked="f">
                     <v:textbox inset="0,2.16pt,0,0">
                       <w:txbxContent>
                         <w:p>
@@ -5141,7 +6325,7 @@
                               <w:sz w:val="16"/>
                               <w:szCs w:val="16"/>
                             </w:rPr>
-                            <w:t>2</w:t>
+                            <w:t>1</w:t>
                           </w:r>
                           <w:r>
                             <w:rPr>
@@ -5155,12 +6339,12 @@
                       </w:txbxContent>
                     </v:textbox>
                   </v:shape>
-                  <v:group id="Group 91" o:spid="_x0000_s1061" style="position:absolute;left:1775;top:14647;width:571;height:314" coordorigin="1705,14935" coordsize="682,375" o:gfxdata="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">
-                    <v:shape id="AutoShape 92" o:spid="_x0000_s1062" style="position:absolute;left:1782;top:14858;width:375;height:530;rotation:-90;visibility:visible;mso-wrap-style:square;v-text-anchor:top" coordsize="21600,21600" o:gfxdata="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" path="m,l5400,21600r10800,l21600,,,xe" filled="f" strokecolor="#a5a5a5">
+                  <v:group id="Group 91" o:spid="_x0000_s1061" style="position:absolute;left:1775;top:14647;width:571;height:314" coordorigin="1705,14935" coordsize="682,375" o:gfxdata="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">
+                    <v:shape id="AutoShape 92" o:spid="_x0000_s1062" style="position:absolute;left:1782;top:14858;width:375;height:530;rotation:-90;visibility:visible;mso-wrap-style:square;v-text-anchor:top" coordsize="21600,21600" o:gfxdata="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" path="m,l5400,21600r10800,l21600,,,xe" filled="f" strokecolor="#a5a5a5">
                       <v:stroke joinstyle="miter"/>
                       <v:path o:connecttype="custom" o:connectlocs="6,7;3,13;1,7;3,0" o:connectangles="0,0,0,0" textboxrect="4493,4483,17107,17117"/>
                     </v:shape>
-                    <v:shape id="AutoShape 93" o:spid="_x0000_s1063" style="position:absolute;left:1934;top:14858;width:375;height:530;rotation:-90;flip:x;visibility:visible;mso-wrap-style:square;v-text-anchor:top" coordsize="21600,21600" o:gfxdata="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" path="m,l5400,21600r10800,l21600,,,xe" filled="f" strokecolor="#a5a5a5">
+                    <v:shape id="AutoShape 93" o:spid="_x0000_s1063" style="position:absolute;left:1934;top:14858;width:375;height:530;rotation:-90;flip:x;visibility:visible;mso-wrap-style:square;v-text-anchor:top" coordsize="21600,21600" o:gfxdata="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" path="m,l5400,21600r10800,l21600,,,xe" filled="f" strokecolor="#a5a5a5">
                       <v:stroke joinstyle="miter"/>
                       <v:path o:connecttype="custom" o:connectlocs="6,7;3,13;1,7;3,0" o:connectangles="0,0,0,0" textboxrect="4493,4483,17107,17117"/>
                     </v:shape>
@@ -5171,9 +6355,27 @@
             </mc:Fallback>
           </mc:AlternateContent>
         </w:r>
+        <w:r>
+          <w:t xml:space="preserve"> </w:t>
+        </w:r>
+        <w:bookmarkStart w:id="8" w:name="_GoBack"/>
+        <w:bookmarkEnd w:id="8"/>
+        <w:r>
+          <w:t>ACADEMIA DIW</w:t>
+        </w:r>
       </w:p>
     </w:sdtContent>
   </w:sdt>
+</w:ftr>
+</file>
+
+<file path=word/footer3.xml><?xml version="1.0" encoding="utf-8"?>
+<w:ftr xmlns:wpc="http://schemas.microsoft.com/office/word/2010/wordprocessingCanvas" xmlns:cx="http://schemas.microsoft.com/office/drawing/2014/chartex" xmlns:mc="http://schemas.openxmlformats.org/markup-compatibility/2006" xmlns:o="urn:schemas-microsoft-com:office:office" xmlns:r="http://schemas.openxmlformats.org/officeDocument/2006/relationships" xmlns:m="http://schemas.openxmlformats.org/officeDocument/2006/math" xmlns:v="urn:schemas-microsoft-com:vml" xmlns:wp14="http://schemas.microsoft.com/office/word/2010/wordprocessingDrawing" xmlns:wp="http://schemas.openxmlformats.org/drawingml/2006/wordprocessingDrawing" xmlns:w10="urn:schemas-microsoft-com:office:word" xmlns:w="http://schemas.openxmlformats.org/wordprocessingml/2006/main" xmlns:w14="http://schemas.microsoft.com/office/word/2010/wordml" xmlns:w15="http://schemas.microsoft.com/office/word/2012/wordml" xmlns:w16se="http://schemas.microsoft.com/office/word/2015/wordml/symex" xmlns:wpg="http://schemas.microsoft.com/office/word/2010/wordprocessingGroup" xmlns:wpi="http://schemas.microsoft.com/office/word/2010/wordprocessingInk" xmlns:wne="http://schemas.microsoft.com/office/word/2006/wordml" xmlns:wps="http://schemas.microsoft.com/office/word/2010/wordprocessingShape" mc:Ignorable="w14 w15 w16se wp14">
+  <w:p>
+    <w:pPr>
+      <w:pStyle w:val="Piedepgina"/>
+    </w:pPr>
+  </w:p>
 </w:ftr>
 </file>
 
@@ -5200,6 +6402,45 @@
     </w:p>
   </w:footnote>
 </w:footnotes>
+</file>
+
+<file path=word/header1.xml><?xml version="1.0" encoding="utf-8"?>
+<w:hdr xmlns:wpc="http://schemas.microsoft.com/office/word/2010/wordprocessingCanvas" xmlns:cx="http://schemas.microsoft.com/office/drawing/2014/chartex" xmlns:mc="http://schemas.openxmlformats.org/markup-compatibility/2006" xmlns:o="urn:schemas-microsoft-com:office:office" xmlns:r="http://schemas.openxmlformats.org/officeDocument/2006/relationships" xmlns:m="http://schemas.openxmlformats.org/officeDocument/2006/math" xmlns:v="urn:schemas-microsoft-com:vml" xmlns:wp14="http://schemas.microsoft.com/office/word/2010/wordprocessingDrawing" xmlns:wp="http://schemas.openxmlformats.org/drawingml/2006/wordprocessingDrawing" xmlns:w10="urn:schemas-microsoft-com:office:word" xmlns:w="http://schemas.openxmlformats.org/wordprocessingml/2006/main" xmlns:w14="http://schemas.microsoft.com/office/word/2010/wordml" xmlns:w15="http://schemas.microsoft.com/office/word/2012/wordml" xmlns:w16se="http://schemas.microsoft.com/office/word/2015/wordml/symex" xmlns:wpg="http://schemas.microsoft.com/office/word/2010/wordprocessingGroup" xmlns:wpi="http://schemas.microsoft.com/office/word/2010/wordprocessingInk" xmlns:wne="http://schemas.microsoft.com/office/word/2006/wordml" xmlns:wps="http://schemas.microsoft.com/office/word/2010/wordprocessingShape" mc:Ignorable="w14 w15 w16se wp14">
+  <w:p>
+    <w:pPr>
+      <w:pStyle w:val="Encabezado"/>
+    </w:pPr>
+  </w:p>
+</w:hdr>
+</file>
+
+<file path=word/header2.xml><?xml version="1.0" encoding="utf-8"?>
+<w:hdr xmlns:wpc="http://schemas.microsoft.com/office/word/2010/wordprocessingCanvas" xmlns:cx="http://schemas.microsoft.com/office/drawing/2014/chartex" xmlns:mc="http://schemas.openxmlformats.org/markup-compatibility/2006" xmlns:o="urn:schemas-microsoft-com:office:office" xmlns:r="http://schemas.openxmlformats.org/officeDocument/2006/relationships" xmlns:m="http://schemas.openxmlformats.org/officeDocument/2006/math" xmlns:v="urn:schemas-microsoft-com:vml" xmlns:wp14="http://schemas.microsoft.com/office/word/2010/wordprocessingDrawing" xmlns:wp="http://schemas.openxmlformats.org/drawingml/2006/wordprocessingDrawing" xmlns:w10="urn:schemas-microsoft-com:office:word" xmlns:w="http://schemas.openxmlformats.org/wordprocessingml/2006/main" xmlns:w14="http://schemas.microsoft.com/office/word/2010/wordml" xmlns:w15="http://schemas.microsoft.com/office/word/2012/wordml" xmlns:w16se="http://schemas.microsoft.com/office/word/2015/wordml/symex" xmlns:wpg="http://schemas.microsoft.com/office/word/2010/wordprocessingGroup" xmlns:wpi="http://schemas.microsoft.com/office/word/2010/wordprocessingInk" xmlns:wne="http://schemas.microsoft.com/office/word/2006/wordml" xmlns:wps="http://schemas.microsoft.com/office/word/2010/wordprocessingShape" mc:Ignorable="w14 w15 w16se wp14">
+  <w:p>
+    <w:pPr>
+      <w:spacing w:after="120"/>
+      <w:rPr>
+        <w:rFonts w:ascii="Microsoft Sans Serif" w:hAnsi="Microsoft Sans Serif" w:cs="Microsoft Sans Serif"/>
+      </w:rPr>
+    </w:pPr>
+    <w:r>
+      <w:rPr>
+        <w:rFonts w:ascii="Microsoft Sans Serif" w:hAnsi="Microsoft Sans Serif" w:cs="Microsoft Sans Serif"/>
+      </w:rPr>
+      <w:t>MANUAL DE ESTILOS</w:t>
+    </w:r>
+  </w:p>
+</w:hdr>
+</file>
+
+<file path=word/header3.xml><?xml version="1.0" encoding="utf-8"?>
+<w:hdr xmlns:wpc="http://schemas.microsoft.com/office/word/2010/wordprocessingCanvas" xmlns:cx="http://schemas.microsoft.com/office/drawing/2014/chartex" xmlns:mc="http://schemas.openxmlformats.org/markup-compatibility/2006" xmlns:o="urn:schemas-microsoft-com:office:office" xmlns:r="http://schemas.openxmlformats.org/officeDocument/2006/relationships" xmlns:m="http://schemas.openxmlformats.org/officeDocument/2006/math" xmlns:v="urn:schemas-microsoft-com:vml" xmlns:wp14="http://schemas.microsoft.com/office/word/2010/wordprocessingDrawing" xmlns:wp="http://schemas.openxmlformats.org/drawingml/2006/wordprocessingDrawing" xmlns:w10="urn:schemas-microsoft-com:office:word" xmlns:w="http://schemas.openxmlformats.org/wordprocessingml/2006/main" xmlns:w14="http://schemas.microsoft.com/office/word/2010/wordml" xmlns:w15="http://schemas.microsoft.com/office/word/2012/wordml" xmlns:w16se="http://schemas.microsoft.com/office/word/2015/wordml/symex" xmlns:wpg="http://schemas.microsoft.com/office/word/2010/wordprocessingGroup" xmlns:wpi="http://schemas.microsoft.com/office/word/2010/wordprocessingInk" xmlns:wne="http://schemas.microsoft.com/office/word/2006/wordml" xmlns:wps="http://schemas.microsoft.com/office/word/2010/wordprocessingShape" mc:Ignorable="w14 w15 w16se wp14">
+  <w:p>
+    <w:pPr>
+      <w:pStyle w:val="Encabezado"/>
+    </w:pPr>
+  </w:p>
+</w:hdr>
 </file>
 
 <file path=word/styles.xml><?xml version="1.0" encoding="utf-8"?>
@@ -5596,6 +6837,27 @@
     <w:name w:val="Normal"/>
     <w:qFormat/>
   </w:style>
+  <w:style w:type="paragraph" w:styleId="Ttulo1">
+    <w:name w:val="heading 1"/>
+    <w:basedOn w:val="Normal"/>
+    <w:next w:val="Normal"/>
+    <w:link w:val="Ttulo1Car"/>
+    <w:uiPriority w:val="9"/>
+    <w:qFormat/>
+    <w:rsid w:val="00E52099"/>
+    <w:pPr>
+      <w:keepNext/>
+      <w:keepLines/>
+      <w:spacing w:before="240" w:after="0"/>
+      <w:outlineLvl w:val="0"/>
+    </w:pPr>
+    <w:rPr>
+      <w:rFonts w:asciiTheme="majorHAnsi" w:eastAsiaTheme="majorEastAsia" w:hAnsiTheme="majorHAnsi" w:cstheme="majorBidi"/>
+      <w:color w:val="2E74B5" w:themeColor="accent1" w:themeShade="BF"/>
+      <w:sz w:val="32"/>
+      <w:szCs w:val="32"/>
+    </w:rPr>
+  </w:style>
   <w:style w:type="character" w:default="1" w:styleId="Fuentedeprrafopredeter">
     <w:name w:val="Default Paragraph Font"/>
     <w:uiPriority w:val="1"/>
@@ -5628,7 +6890,7 @@
     <w:link w:val="SinespaciadoCar"/>
     <w:uiPriority w:val="1"/>
     <w:qFormat/>
-    <w:rsid w:val="009914FE"/>
+    <w:rsid w:val="00E52099"/>
     <w:pPr>
       <w:spacing w:after="0" w:line="240" w:lineRule="auto"/>
     </w:pPr>
@@ -5642,10 +6904,23 @@
     <w:basedOn w:val="Fuentedeprrafopredeter"/>
     <w:link w:val="Sinespaciado"/>
     <w:uiPriority w:val="1"/>
-    <w:rsid w:val="009914FE"/>
+    <w:rsid w:val="00E52099"/>
     <w:rPr>
       <w:rFonts w:eastAsiaTheme="minorEastAsia"/>
       <w:lang w:eastAsia="es-ES"/>
+    </w:rPr>
+  </w:style>
+  <w:style w:type="character" w:customStyle="1" w:styleId="Ttulo1Car">
+    <w:name w:val="Título 1 Car"/>
+    <w:basedOn w:val="Fuentedeprrafopredeter"/>
+    <w:link w:val="Ttulo1"/>
+    <w:uiPriority w:val="9"/>
+    <w:rsid w:val="00E52099"/>
+    <w:rPr>
+      <w:rFonts w:asciiTheme="majorHAnsi" w:eastAsiaTheme="majorEastAsia" w:hAnsiTheme="majorHAnsi" w:cstheme="majorBidi"/>
+      <w:color w:val="2E74B5" w:themeColor="accent1" w:themeShade="BF"/>
+      <w:sz w:val="32"/>
+      <w:szCs w:val="32"/>
     </w:rPr>
   </w:style>
   <w:style w:type="paragraph" w:styleId="Encabezado">
@@ -5654,7 +6929,7 @@
     <w:link w:val="EncabezadoCar"/>
     <w:uiPriority w:val="99"/>
     <w:unhideWhenUsed/>
-    <w:rsid w:val="009914FE"/>
+    <w:rsid w:val="00E52099"/>
     <w:pPr>
       <w:tabs>
         <w:tab w:val="center" w:pos="4252"/>
@@ -5668,7 +6943,7 @@
     <w:basedOn w:val="Fuentedeprrafopredeter"/>
     <w:link w:val="Encabezado"/>
     <w:uiPriority w:val="99"/>
-    <w:rsid w:val="009914FE"/>
+    <w:rsid w:val="00E52099"/>
   </w:style>
   <w:style w:type="paragraph" w:styleId="Piedepgina">
     <w:name w:val="footer"/>
@@ -5676,7 +6951,7 @@
     <w:link w:val="PiedepginaCar"/>
     <w:uiPriority w:val="99"/>
     <w:unhideWhenUsed/>
-    <w:rsid w:val="009914FE"/>
+    <w:rsid w:val="00E52099"/>
     <w:pPr>
       <w:tabs>
         <w:tab w:val="center" w:pos="4252"/>
@@ -5690,7 +6965,45 @@
     <w:basedOn w:val="Fuentedeprrafopredeter"/>
     <w:link w:val="Piedepgina"/>
     <w:uiPriority w:val="99"/>
-    <w:rsid w:val="009914FE"/>
+    <w:rsid w:val="00E52099"/>
+  </w:style>
+  <w:style w:type="paragraph" w:styleId="TtuloTDC">
+    <w:name w:val="TOC Heading"/>
+    <w:basedOn w:val="Ttulo1"/>
+    <w:next w:val="Normal"/>
+    <w:uiPriority w:val="39"/>
+    <w:unhideWhenUsed/>
+    <w:qFormat/>
+    <w:rsid w:val="00EB5E89"/>
+    <w:pPr>
+      <w:outlineLvl w:val="9"/>
+    </w:pPr>
+    <w:rPr>
+      <w:lang w:eastAsia="es-ES"/>
+    </w:rPr>
+  </w:style>
+  <w:style w:type="paragraph" w:styleId="TDC1">
+    <w:name w:val="toc 1"/>
+    <w:basedOn w:val="Normal"/>
+    <w:next w:val="Normal"/>
+    <w:autoRedefine/>
+    <w:uiPriority w:val="39"/>
+    <w:unhideWhenUsed/>
+    <w:rsid w:val="00EB5E89"/>
+    <w:pPr>
+      <w:spacing w:after="100"/>
+    </w:pPr>
+  </w:style>
+  <w:style w:type="character" w:styleId="Hipervnculo">
+    <w:name w:val="Hyperlink"/>
+    <w:basedOn w:val="Fuentedeprrafopredeter"/>
+    <w:uiPriority w:val="99"/>
+    <w:unhideWhenUsed/>
+    <w:rsid w:val="00EB5E89"/>
+    <w:rPr>
+      <w:color w:val="0563C1" w:themeColor="hyperlink"/>
+      <w:u w:val="single"/>
+    </w:rPr>
   </w:style>
 </w:styles>
 </file>
@@ -5954,4 +7267,16 @@
     </a:ext>
   </a:extLst>
 </a:theme>
+</file>
+
+<file path=customXml/item1.xml><?xml version="1.0" encoding="utf-8"?>
+<b:Sources xmlns:b="http://schemas.openxmlformats.org/officeDocument/2006/bibliography" xmlns="http://schemas.openxmlformats.org/officeDocument/2006/bibliography" SelectedStyle="\APASixthEditionOfficeOnline.xsl" StyleName="APA" Version="6"/>
+</file>
+
+<file path=customXml/itemProps1.xml><?xml version="1.0" encoding="utf-8"?>
+<ds:datastoreItem xmlns:ds="http://schemas.openxmlformats.org/officeDocument/2006/customXml" ds:itemID="{F84EAF4A-9A17-426B-9C15-657F8CF05655}">
+  <ds:schemaRefs>
+    <ds:schemaRef ds:uri="http://schemas.openxmlformats.org/officeDocument/2006/bibliography"/>
+  </ds:schemaRefs>
+</ds:datastoreItem>
 </file>
</xml_diff>